<commit_message>
Update to the specification by example doc
</commit_message>
<xml_diff>
--- a/docs/Specification by Example.docx
+++ b/docs/Specification by Example.docx
@@ -69,13 +69,7 @@
         <w:rPr>
           <w:rFonts w:ascii="Segoe UI" w:hAnsi="Segoe UI" w:cs="Segoe UI"/>
         </w:rPr>
-        <w:t>Scenario:</w:t>
-      </w:r>
-      <w:r>
-        <w:rPr>
-          <w:rFonts w:ascii="Segoe UI" w:hAnsi="Segoe UI" w:cs="Segoe UI"/>
-        </w:rPr>
-        <w:t xml:space="preserve"> Track all system scrapes</w:t>
+        <w:t>Scenario: Track all system scrapes</w:t>
       </w:r>
     </w:p>
     <w:p>
@@ -143,15 +137,7 @@
           <w:sz w:val="20"/>
           <w:szCs w:val="20"/>
         </w:rPr>
-        <w:t>Example</w:t>
-      </w:r>
-      <w:r>
-        <w:rPr>
-          <w:rFonts w:ascii="Segoe UI" w:hAnsi="Segoe UI" w:cs="Segoe UI"/>
-          <w:sz w:val="20"/>
-          <w:szCs w:val="20"/>
-        </w:rPr>
-        <w:t>:</w:t>
+        <w:t>Example:</w:t>
       </w:r>
     </w:p>
     <w:tbl>
@@ -344,8 +330,6 @@
               </w:rPr>
               <w:t>/</w:t>
             </w:r>
-            <w:bookmarkStart w:id="0" w:name="_GoBack"/>
-            <w:bookmarkEnd w:id="0"/>
           </w:p>
         </w:tc>
         <w:tc>
@@ -451,10 +435,7 @@
       </w:pPr>
       <w:r>
         <w:tab/>
-        <w:t>When task completes</w:t>
-      </w:r>
-      <w:r>
-        <w:t xml:space="preserve"> successfully</w:t>
+        <w:t>When task completed</w:t>
       </w:r>
     </w:p>
     <w:p>
@@ -463,10 +444,7 @@
       </w:pPr>
       <w:r>
         <w:tab/>
-        <w:t xml:space="preserve">Then </w:t>
-      </w:r>
-      <w:r>
-        <w:t>log status to the database</w:t>
+        <w:t>Then log status to the database</w:t>
       </w:r>
     </w:p>
     <w:p>
@@ -501,13 +479,6 @@
           <w:szCs w:val="20"/>
         </w:rPr>
         <w:tab/>
-      </w:r>
-      <w:r>
-        <w:rPr>
-          <w:rFonts w:ascii="Segoe UI" w:hAnsi="Segoe UI" w:cs="Segoe UI"/>
-          <w:sz w:val="20"/>
-          <w:szCs w:val="20"/>
-        </w:rPr>
         <w:t xml:space="preserve"> </w:t>
       </w:r>
     </w:p>
@@ -518,27 +489,52 @@
         <w:tblLook w:val="04A0" w:firstRow="1" w:lastRow="0" w:firstColumn="1" w:lastColumn="0" w:noHBand="0" w:noVBand="1"/>
       </w:tblPr>
       <w:tblGrid>
-        <w:gridCol w:w="3116"/>
-        <w:gridCol w:w="3117"/>
-        <w:gridCol w:w="3117"/>
+        <w:gridCol w:w="2109"/>
+        <w:gridCol w:w="2531"/>
+        <w:gridCol w:w="2390"/>
+        <w:gridCol w:w="2320"/>
       </w:tblGrid>
       <w:tr>
         <w:tc>
           <w:tcPr>
-            <w:tcW w:w="3116" w:type="dxa"/>
+            <w:tcW w:w="2109" w:type="dxa"/>
           </w:tcPr>
           <w:p>
             <w:pPr>
               <w:jc w:val="center"/>
               <w:rPr>
                 <w:rFonts w:ascii="Segoe UI" w:hAnsi="Segoe UI" w:cs="Segoe UI"/>
-                <w:sz w:val="20"/>
-                <w:szCs w:val="20"/>
-              </w:rPr>
-            </w:pPr>
-            <w:r>
-              <w:rPr>
-                <w:rFonts w:ascii="Segoe UI" w:hAnsi="Segoe UI" w:cs="Segoe UI"/>
+                <w:b/>
+                <w:sz w:val="20"/>
+                <w:szCs w:val="20"/>
+              </w:rPr>
+            </w:pPr>
+            <w:r>
+              <w:rPr>
+                <w:b/>
+              </w:rPr>
+              <w:t>Completed</w:t>
+            </w:r>
+          </w:p>
+        </w:tc>
+        <w:tc>
+          <w:tcPr>
+            <w:tcW w:w="2531" w:type="dxa"/>
+          </w:tcPr>
+          <w:p>
+            <w:pPr>
+              <w:jc w:val="center"/>
+              <w:rPr>
+                <w:rFonts w:ascii="Segoe UI" w:hAnsi="Segoe UI" w:cs="Segoe UI"/>
+                <w:b/>
+                <w:sz w:val="20"/>
+                <w:szCs w:val="20"/>
+              </w:rPr>
+            </w:pPr>
+            <w:r>
+              <w:rPr>
+                <w:rFonts w:ascii="Segoe UI" w:hAnsi="Segoe UI" w:cs="Segoe UI"/>
+                <w:b/>
                 <w:sz w:val="20"/>
                 <w:szCs w:val="20"/>
               </w:rPr>
@@ -548,20 +544,22 @@
         </w:tc>
         <w:tc>
           <w:tcPr>
-            <w:tcW w:w="3117" w:type="dxa"/>
+            <w:tcW w:w="2390" w:type="dxa"/>
           </w:tcPr>
           <w:p>
             <w:pPr>
               <w:jc w:val="center"/>
               <w:rPr>
                 <w:rFonts w:ascii="Segoe UI" w:hAnsi="Segoe UI" w:cs="Segoe UI"/>
-                <w:sz w:val="20"/>
-                <w:szCs w:val="20"/>
-              </w:rPr>
-            </w:pPr>
-            <w:r>
-              <w:rPr>
-                <w:rFonts w:ascii="Segoe UI" w:hAnsi="Segoe UI" w:cs="Segoe UI"/>
+                <w:b/>
+                <w:sz w:val="20"/>
+                <w:szCs w:val="20"/>
+              </w:rPr>
+            </w:pPr>
+            <w:r>
+              <w:rPr>
+                <w:rFonts w:ascii="Segoe UI" w:hAnsi="Segoe UI" w:cs="Segoe UI"/>
+                <w:b/>
                 <w:sz w:val="20"/>
                 <w:szCs w:val="20"/>
               </w:rPr>
@@ -571,56 +569,26 @@
         </w:tc>
         <w:tc>
           <w:tcPr>
-            <w:tcW w:w="3117" w:type="dxa"/>
+            <w:tcW w:w="2320" w:type="dxa"/>
           </w:tcPr>
           <w:p>
             <w:pPr>
               <w:jc w:val="center"/>
               <w:rPr>
                 <w:rFonts w:ascii="Segoe UI" w:hAnsi="Segoe UI" w:cs="Segoe UI"/>
-                <w:sz w:val="20"/>
-                <w:szCs w:val="20"/>
-              </w:rPr>
-            </w:pPr>
-            <w:r>
-              <w:rPr>
-                <w:rFonts w:ascii="Segoe UI" w:hAnsi="Segoe UI" w:cs="Segoe UI"/>
-                <w:sz w:val="20"/>
-                <w:szCs w:val="20"/>
-              </w:rPr>
-              <w:t>Audit</w:t>
-            </w:r>
-            <w:r>
-              <w:rPr>
-                <w:rFonts w:ascii="Segoe UI" w:hAnsi="Segoe UI" w:cs="Segoe UI"/>
-                <w:sz w:val="20"/>
-                <w:szCs w:val="20"/>
-              </w:rPr>
-              <w:t xml:space="preserve"> </w:t>
-            </w:r>
-            <w:r>
-              <w:rPr>
-                <w:rFonts w:ascii="Segoe UI" w:hAnsi="Segoe UI" w:cs="Segoe UI"/>
-                <w:sz w:val="20"/>
-                <w:szCs w:val="20"/>
-              </w:rPr>
-              <w:t>Master</w:t>
-            </w:r>
-            <w:r>
-              <w:rPr>
-                <w:rFonts w:ascii="Segoe UI" w:hAnsi="Segoe UI" w:cs="Segoe UI"/>
-                <w:sz w:val="20"/>
-                <w:szCs w:val="20"/>
-              </w:rPr>
-              <w:t xml:space="preserve"> </w:t>
-            </w:r>
-            <w:r>
-              <w:rPr>
-                <w:rFonts w:ascii="Segoe UI" w:hAnsi="Segoe UI" w:cs="Segoe UI"/>
-                <w:sz w:val="20"/>
-                <w:szCs w:val="20"/>
-              </w:rPr>
-              <w:t>Id</w:t>
+                <w:b/>
+                <w:sz w:val="20"/>
+                <w:szCs w:val="20"/>
+              </w:rPr>
+            </w:pPr>
+            <w:r>
+              <w:rPr>
+                <w:rFonts w:ascii="Segoe UI" w:hAnsi="Segoe UI" w:cs="Segoe UI"/>
+                <w:b/>
+                <w:sz w:val="20"/>
+                <w:szCs w:val="20"/>
+              </w:rPr>
+              <w:t>Audit Master Id</w:t>
             </w:r>
           </w:p>
         </w:tc>
@@ -628,7 +596,29 @@
       <w:tr>
         <w:tc>
           <w:tcPr>
-            <w:tcW w:w="3116" w:type="dxa"/>
+            <w:tcW w:w="2109" w:type="dxa"/>
+          </w:tcPr>
+          <w:p>
+            <w:pPr>
+              <w:rPr>
+                <w:rFonts w:ascii="Segoe UI" w:hAnsi="Segoe UI" w:cs="Segoe UI"/>
+                <w:sz w:val="20"/>
+                <w:szCs w:val="20"/>
+              </w:rPr>
+            </w:pPr>
+            <w:r>
+              <w:rPr>
+                <w:rFonts w:ascii="Segoe UI" w:hAnsi="Segoe UI" w:cs="Segoe UI"/>
+                <w:sz w:val="20"/>
+                <w:szCs w:val="20"/>
+              </w:rPr>
+              <w:t>Successful</w:t>
+            </w:r>
+          </w:p>
+        </w:tc>
+        <w:tc>
+          <w:tcPr>
+            <w:tcW w:w="2531" w:type="dxa"/>
           </w:tcPr>
           <w:p>
             <w:pPr>
@@ -650,7 +640,7 @@
         </w:tc>
         <w:tc>
           <w:tcPr>
-            <w:tcW w:w="3117" w:type="dxa"/>
+            <w:tcW w:w="2390" w:type="dxa"/>
           </w:tcPr>
           <w:p>
             <w:pPr>
@@ -672,7 +662,7 @@
         </w:tc>
         <w:tc>
           <w:tcPr>
-            <w:tcW w:w="3117" w:type="dxa"/>
+            <w:tcW w:w="2320" w:type="dxa"/>
           </w:tcPr>
           <w:p>
             <w:pPr>
@@ -696,37 +686,51 @@
       <w:tr>
         <w:tc>
           <w:tcPr>
-            <w:tcW w:w="3116" w:type="dxa"/>
-          </w:tcPr>
-          <w:p>
-            <w:pPr>
-              <w:rPr>
-                <w:rFonts w:ascii="Segoe UI" w:hAnsi="Segoe UI" w:cs="Segoe UI"/>
-                <w:sz w:val="20"/>
-                <w:szCs w:val="20"/>
-              </w:rPr>
-            </w:pPr>
-            <w:r>
-              <w:rPr>
-                <w:rFonts w:ascii="Segoe UI" w:hAnsi="Segoe UI" w:cs="Segoe UI"/>
-                <w:sz w:val="20"/>
-                <w:szCs w:val="20"/>
-              </w:rPr>
-              <w:t>Scrape Session Data</w:t>
-            </w:r>
-            <w:r>
-              <w:rPr>
-                <w:rFonts w:ascii="Segoe UI" w:hAnsi="Segoe UI" w:cs="Segoe UI"/>
-                <w:sz w:val="20"/>
-                <w:szCs w:val="20"/>
-              </w:rPr>
-              <w:t xml:space="preserve"> successfully received</w:t>
-            </w:r>
-          </w:p>
-        </w:tc>
-        <w:tc>
-          <w:tcPr>
-            <w:tcW w:w="3117" w:type="dxa"/>
+            <w:tcW w:w="2109" w:type="dxa"/>
+          </w:tcPr>
+          <w:p>
+            <w:pPr>
+              <w:rPr>
+                <w:rFonts w:ascii="Segoe UI" w:hAnsi="Segoe UI" w:cs="Segoe UI"/>
+                <w:sz w:val="20"/>
+                <w:szCs w:val="20"/>
+              </w:rPr>
+            </w:pPr>
+            <w:r>
+              <w:rPr>
+                <w:rFonts w:ascii="Segoe UI" w:hAnsi="Segoe UI" w:cs="Segoe UI"/>
+                <w:sz w:val="20"/>
+                <w:szCs w:val="20"/>
+              </w:rPr>
+              <w:t>Successful</w:t>
+            </w:r>
+          </w:p>
+        </w:tc>
+        <w:tc>
+          <w:tcPr>
+            <w:tcW w:w="2531" w:type="dxa"/>
+          </w:tcPr>
+          <w:p>
+            <w:pPr>
+              <w:rPr>
+                <w:rFonts w:ascii="Segoe UI" w:hAnsi="Segoe UI" w:cs="Segoe UI"/>
+                <w:sz w:val="20"/>
+                <w:szCs w:val="20"/>
+              </w:rPr>
+            </w:pPr>
+            <w:r>
+              <w:rPr>
+                <w:rFonts w:ascii="Segoe UI" w:hAnsi="Segoe UI" w:cs="Segoe UI"/>
+                <w:sz w:val="20"/>
+                <w:szCs w:val="20"/>
+              </w:rPr>
+              <w:t>Scrape Session Data successfully received</w:t>
+            </w:r>
+          </w:p>
+        </w:tc>
+        <w:tc>
+          <w:tcPr>
+            <w:tcW w:w="2390" w:type="dxa"/>
           </w:tcPr>
           <w:p>
             <w:pPr>
@@ -743,29 +747,13 @@
                 <w:sz w:val="20"/>
                 <w:szCs w:val="20"/>
               </w:rPr>
-              <w:t>2014-05-10 11:</w:t>
-            </w:r>
-            <w:r>
-              <w:rPr>
-                <w:rFonts w:ascii="Segoe UI" w:hAnsi="Segoe UI" w:cs="Segoe UI"/>
-                <w:sz w:val="20"/>
-                <w:szCs w:val="20"/>
-              </w:rPr>
-              <w:t>1</w:t>
-            </w:r>
-            <w:r>
-              <w:rPr>
-                <w:rFonts w:ascii="Segoe UI" w:hAnsi="Segoe UI" w:cs="Segoe UI"/>
-                <w:sz w:val="20"/>
-                <w:szCs w:val="20"/>
-              </w:rPr>
-              <w:t>0:00 AM</w:t>
-            </w:r>
-          </w:p>
-        </w:tc>
-        <w:tc>
-          <w:tcPr>
-            <w:tcW w:w="3117" w:type="dxa"/>
+              <w:t>2014-05-10 11:10:00 AM</w:t>
+            </w:r>
+          </w:p>
+        </w:tc>
+        <w:tc>
+          <w:tcPr>
+            <w:tcW w:w="2320" w:type="dxa"/>
           </w:tcPr>
           <w:p>
             <w:pPr>
@@ -789,75 +777,73 @@
       <w:tr>
         <w:tc>
           <w:tcPr>
-            <w:tcW w:w="3116" w:type="dxa"/>
-          </w:tcPr>
-          <w:p>
-            <w:pPr>
-              <w:rPr>
-                <w:rFonts w:ascii="Segoe UI" w:hAnsi="Segoe UI" w:cs="Segoe UI"/>
-                <w:sz w:val="20"/>
-                <w:szCs w:val="20"/>
-              </w:rPr>
-            </w:pPr>
-            <w:r>
-              <w:rPr>
-                <w:rFonts w:ascii="Segoe UI" w:hAnsi="Segoe UI" w:cs="Segoe UI"/>
-                <w:sz w:val="20"/>
-                <w:szCs w:val="20"/>
-              </w:rPr>
-              <w:t>Scrape Session Interpretation</w:t>
-            </w:r>
-            <w:r>
-              <w:rPr>
-                <w:rFonts w:ascii="Segoe UI" w:hAnsi="Segoe UI" w:cs="Segoe UI"/>
-                <w:sz w:val="20"/>
-                <w:szCs w:val="20"/>
-              </w:rPr>
-              <w:t xml:space="preserve"> successful</w:t>
-            </w:r>
-          </w:p>
-        </w:tc>
-        <w:tc>
-          <w:tcPr>
-            <w:tcW w:w="3117" w:type="dxa"/>
-          </w:tcPr>
-          <w:p>
-            <w:pPr>
-              <w:rPr>
-                <w:rFonts w:ascii="Segoe UI" w:hAnsi="Segoe UI" w:cs="Segoe UI"/>
-                <w:sz w:val="20"/>
-                <w:szCs w:val="20"/>
-              </w:rPr>
-            </w:pPr>
-            <w:r>
-              <w:rPr>
-                <w:rFonts w:ascii="Segoe UI" w:hAnsi="Segoe UI" w:cs="Segoe UI"/>
-                <w:sz w:val="20"/>
-                <w:szCs w:val="20"/>
-              </w:rPr>
-              <w:t>2014-05-10 11:10:</w:t>
-            </w:r>
-            <w:r>
-              <w:rPr>
-                <w:rFonts w:ascii="Segoe UI" w:hAnsi="Segoe UI" w:cs="Segoe UI"/>
-                <w:sz w:val="20"/>
-                <w:szCs w:val="20"/>
-              </w:rPr>
-              <w:t>15</w:t>
-            </w:r>
-            <w:r>
-              <w:rPr>
-                <w:rFonts w:ascii="Segoe UI" w:hAnsi="Segoe UI" w:cs="Segoe UI"/>
-                <w:sz w:val="20"/>
-                <w:szCs w:val="20"/>
-              </w:rPr>
-              <w:t xml:space="preserve"> AM</w:t>
-            </w:r>
-          </w:p>
-        </w:tc>
-        <w:tc>
-          <w:tcPr>
-            <w:tcW w:w="3117" w:type="dxa"/>
+            <w:tcW w:w="2109" w:type="dxa"/>
+          </w:tcPr>
+          <w:p>
+            <w:pPr>
+              <w:rPr>
+                <w:rFonts w:ascii="Segoe UI" w:hAnsi="Segoe UI" w:cs="Segoe UI"/>
+                <w:sz w:val="20"/>
+                <w:szCs w:val="20"/>
+              </w:rPr>
+            </w:pPr>
+            <w:r>
+              <w:rPr>
+                <w:rFonts w:ascii="Segoe UI" w:hAnsi="Segoe UI" w:cs="Segoe UI"/>
+                <w:sz w:val="20"/>
+                <w:szCs w:val="20"/>
+              </w:rPr>
+              <w:t>Successful</w:t>
+            </w:r>
+          </w:p>
+        </w:tc>
+        <w:tc>
+          <w:tcPr>
+            <w:tcW w:w="2531" w:type="dxa"/>
+          </w:tcPr>
+          <w:p>
+            <w:pPr>
+              <w:rPr>
+                <w:rFonts w:ascii="Segoe UI" w:hAnsi="Segoe UI" w:cs="Segoe UI"/>
+                <w:sz w:val="20"/>
+                <w:szCs w:val="20"/>
+              </w:rPr>
+            </w:pPr>
+            <w:r>
+              <w:rPr>
+                <w:rFonts w:ascii="Segoe UI" w:hAnsi="Segoe UI" w:cs="Segoe UI"/>
+                <w:sz w:val="20"/>
+                <w:szCs w:val="20"/>
+              </w:rPr>
+              <w:t>Scrape Session Interpretation successful</w:t>
+            </w:r>
+          </w:p>
+        </w:tc>
+        <w:tc>
+          <w:tcPr>
+            <w:tcW w:w="2390" w:type="dxa"/>
+          </w:tcPr>
+          <w:p>
+            <w:pPr>
+              <w:rPr>
+                <w:rFonts w:ascii="Segoe UI" w:hAnsi="Segoe UI" w:cs="Segoe UI"/>
+                <w:sz w:val="20"/>
+                <w:szCs w:val="20"/>
+              </w:rPr>
+            </w:pPr>
+            <w:r>
+              <w:rPr>
+                <w:rFonts w:ascii="Segoe UI" w:hAnsi="Segoe UI" w:cs="Segoe UI"/>
+                <w:sz w:val="20"/>
+                <w:szCs w:val="20"/>
+              </w:rPr>
+              <w:t>2014-05-10 11:10:15 AM</w:t>
+            </w:r>
+          </w:p>
+        </w:tc>
+        <w:tc>
+          <w:tcPr>
+            <w:tcW w:w="2320" w:type="dxa"/>
           </w:tcPr>
           <w:p>
             <w:pPr>
@@ -881,75 +867,73 @@
       <w:tr>
         <w:tc>
           <w:tcPr>
-            <w:tcW w:w="3116" w:type="dxa"/>
-          </w:tcPr>
-          <w:p>
-            <w:pPr>
-              <w:rPr>
-                <w:rFonts w:ascii="Segoe UI" w:hAnsi="Segoe UI" w:cs="Segoe UI"/>
-                <w:sz w:val="20"/>
-                <w:szCs w:val="20"/>
-              </w:rPr>
-            </w:pPr>
-            <w:r>
-              <w:rPr>
-                <w:rFonts w:ascii="Segoe UI" w:hAnsi="Segoe UI" w:cs="Segoe UI"/>
-                <w:sz w:val="20"/>
-                <w:szCs w:val="20"/>
-              </w:rPr>
-              <w:t>Scrape Session Data Pairs</w:t>
-            </w:r>
-            <w:r>
-              <w:rPr>
-                <w:rFonts w:ascii="Segoe UI" w:hAnsi="Segoe UI" w:cs="Segoe UI"/>
-                <w:sz w:val="20"/>
-                <w:szCs w:val="20"/>
-              </w:rPr>
-              <w:t xml:space="preserve"> Conversion Successful</w:t>
-            </w:r>
-          </w:p>
-        </w:tc>
-        <w:tc>
-          <w:tcPr>
-            <w:tcW w:w="3117" w:type="dxa"/>
-          </w:tcPr>
-          <w:p>
-            <w:pPr>
-              <w:rPr>
-                <w:rFonts w:ascii="Segoe UI" w:hAnsi="Segoe UI" w:cs="Segoe UI"/>
-                <w:sz w:val="20"/>
-                <w:szCs w:val="20"/>
-              </w:rPr>
-            </w:pPr>
-            <w:r>
-              <w:rPr>
-                <w:rFonts w:ascii="Segoe UI" w:hAnsi="Segoe UI" w:cs="Segoe UI"/>
-                <w:sz w:val="20"/>
-                <w:szCs w:val="20"/>
-              </w:rPr>
-              <w:t>2014-05-10 11:10:</w:t>
-            </w:r>
-            <w:r>
-              <w:rPr>
-                <w:rFonts w:ascii="Segoe UI" w:hAnsi="Segoe UI" w:cs="Segoe UI"/>
-                <w:sz w:val="20"/>
-                <w:szCs w:val="20"/>
-              </w:rPr>
-              <w:t>17</w:t>
-            </w:r>
-            <w:r>
-              <w:rPr>
-                <w:rFonts w:ascii="Segoe UI" w:hAnsi="Segoe UI" w:cs="Segoe UI"/>
-                <w:sz w:val="20"/>
-                <w:szCs w:val="20"/>
-              </w:rPr>
-              <w:t xml:space="preserve"> AM</w:t>
-            </w:r>
-          </w:p>
-        </w:tc>
-        <w:tc>
-          <w:tcPr>
-            <w:tcW w:w="3117" w:type="dxa"/>
+            <w:tcW w:w="2109" w:type="dxa"/>
+          </w:tcPr>
+          <w:p>
+            <w:pPr>
+              <w:rPr>
+                <w:rFonts w:ascii="Segoe UI" w:hAnsi="Segoe UI" w:cs="Segoe UI"/>
+                <w:sz w:val="20"/>
+                <w:szCs w:val="20"/>
+              </w:rPr>
+            </w:pPr>
+            <w:r>
+              <w:rPr>
+                <w:rFonts w:ascii="Segoe UI" w:hAnsi="Segoe UI" w:cs="Segoe UI"/>
+                <w:sz w:val="20"/>
+                <w:szCs w:val="20"/>
+              </w:rPr>
+              <w:t>Successful</w:t>
+            </w:r>
+          </w:p>
+        </w:tc>
+        <w:tc>
+          <w:tcPr>
+            <w:tcW w:w="2531" w:type="dxa"/>
+          </w:tcPr>
+          <w:p>
+            <w:pPr>
+              <w:rPr>
+                <w:rFonts w:ascii="Segoe UI" w:hAnsi="Segoe UI" w:cs="Segoe UI"/>
+                <w:sz w:val="20"/>
+                <w:szCs w:val="20"/>
+              </w:rPr>
+            </w:pPr>
+            <w:r>
+              <w:rPr>
+                <w:rFonts w:ascii="Segoe UI" w:hAnsi="Segoe UI" w:cs="Segoe UI"/>
+                <w:sz w:val="20"/>
+                <w:szCs w:val="20"/>
+              </w:rPr>
+              <w:t>Scrape Session Data Pairs Conversion Successful</w:t>
+            </w:r>
+          </w:p>
+        </w:tc>
+        <w:tc>
+          <w:tcPr>
+            <w:tcW w:w="2390" w:type="dxa"/>
+          </w:tcPr>
+          <w:p>
+            <w:pPr>
+              <w:rPr>
+                <w:rFonts w:ascii="Segoe UI" w:hAnsi="Segoe UI" w:cs="Segoe UI"/>
+                <w:sz w:val="20"/>
+                <w:szCs w:val="20"/>
+              </w:rPr>
+            </w:pPr>
+            <w:r>
+              <w:rPr>
+                <w:rFonts w:ascii="Segoe UI" w:hAnsi="Segoe UI" w:cs="Segoe UI"/>
+                <w:sz w:val="20"/>
+                <w:szCs w:val="20"/>
+              </w:rPr>
+              <w:t>2014-05-10 11:10:17 AM</w:t>
+            </w:r>
+          </w:p>
+        </w:tc>
+        <w:tc>
+          <w:tcPr>
+            <w:tcW w:w="2320" w:type="dxa"/>
           </w:tcPr>
           <w:p>
             <w:pPr>
@@ -973,75 +957,73 @@
       <w:tr>
         <w:tc>
           <w:tcPr>
-            <w:tcW w:w="3116" w:type="dxa"/>
-          </w:tcPr>
-          <w:p>
-            <w:pPr>
-              <w:rPr>
-                <w:rFonts w:ascii="Segoe UI" w:hAnsi="Segoe UI" w:cs="Segoe UI"/>
-                <w:sz w:val="20"/>
-                <w:szCs w:val="20"/>
-              </w:rPr>
-            </w:pPr>
-            <w:r>
-              <w:rPr>
-                <w:rFonts w:ascii="Segoe UI" w:hAnsi="Segoe UI" w:cs="Segoe UI"/>
-                <w:sz w:val="20"/>
-                <w:szCs w:val="20"/>
-              </w:rPr>
-              <w:t>Scrape Session Validation</w:t>
-            </w:r>
-            <w:r>
-              <w:rPr>
-                <w:rFonts w:ascii="Segoe UI" w:hAnsi="Segoe UI" w:cs="Segoe UI"/>
-                <w:sz w:val="20"/>
-                <w:szCs w:val="20"/>
-              </w:rPr>
-              <w:t xml:space="preserve"> Successful</w:t>
-            </w:r>
-          </w:p>
-        </w:tc>
-        <w:tc>
-          <w:tcPr>
-            <w:tcW w:w="3117" w:type="dxa"/>
-          </w:tcPr>
-          <w:p>
-            <w:pPr>
-              <w:rPr>
-                <w:rFonts w:ascii="Segoe UI" w:hAnsi="Segoe UI" w:cs="Segoe UI"/>
-                <w:sz w:val="20"/>
-                <w:szCs w:val="20"/>
-              </w:rPr>
-            </w:pPr>
-            <w:r>
-              <w:rPr>
-                <w:rFonts w:ascii="Segoe UI" w:hAnsi="Segoe UI" w:cs="Segoe UI"/>
-                <w:sz w:val="20"/>
-                <w:szCs w:val="20"/>
-              </w:rPr>
-              <w:t>2014-05-10 11:10:</w:t>
-            </w:r>
-            <w:r>
-              <w:rPr>
-                <w:rFonts w:ascii="Segoe UI" w:hAnsi="Segoe UI" w:cs="Segoe UI"/>
-                <w:sz w:val="20"/>
-                <w:szCs w:val="20"/>
-              </w:rPr>
-              <w:t>20</w:t>
-            </w:r>
-            <w:r>
-              <w:rPr>
-                <w:rFonts w:ascii="Segoe UI" w:hAnsi="Segoe UI" w:cs="Segoe UI"/>
-                <w:sz w:val="20"/>
-                <w:szCs w:val="20"/>
-              </w:rPr>
-              <w:t xml:space="preserve"> AM</w:t>
-            </w:r>
-          </w:p>
-        </w:tc>
-        <w:tc>
-          <w:tcPr>
-            <w:tcW w:w="3117" w:type="dxa"/>
+            <w:tcW w:w="2109" w:type="dxa"/>
+          </w:tcPr>
+          <w:p>
+            <w:pPr>
+              <w:rPr>
+                <w:rFonts w:ascii="Segoe UI" w:hAnsi="Segoe UI" w:cs="Segoe UI"/>
+                <w:sz w:val="20"/>
+                <w:szCs w:val="20"/>
+              </w:rPr>
+            </w:pPr>
+            <w:r>
+              <w:rPr>
+                <w:rFonts w:ascii="Segoe UI" w:hAnsi="Segoe UI" w:cs="Segoe UI"/>
+                <w:sz w:val="20"/>
+                <w:szCs w:val="20"/>
+              </w:rPr>
+              <w:t>Successful</w:t>
+            </w:r>
+          </w:p>
+        </w:tc>
+        <w:tc>
+          <w:tcPr>
+            <w:tcW w:w="2531" w:type="dxa"/>
+          </w:tcPr>
+          <w:p>
+            <w:pPr>
+              <w:rPr>
+                <w:rFonts w:ascii="Segoe UI" w:hAnsi="Segoe UI" w:cs="Segoe UI"/>
+                <w:sz w:val="20"/>
+                <w:szCs w:val="20"/>
+              </w:rPr>
+            </w:pPr>
+            <w:r>
+              <w:rPr>
+                <w:rFonts w:ascii="Segoe UI" w:hAnsi="Segoe UI" w:cs="Segoe UI"/>
+                <w:sz w:val="20"/>
+                <w:szCs w:val="20"/>
+              </w:rPr>
+              <w:t>Scrape Session Validation Successful</w:t>
+            </w:r>
+          </w:p>
+        </w:tc>
+        <w:tc>
+          <w:tcPr>
+            <w:tcW w:w="2390" w:type="dxa"/>
+          </w:tcPr>
+          <w:p>
+            <w:pPr>
+              <w:rPr>
+                <w:rFonts w:ascii="Segoe UI" w:hAnsi="Segoe UI" w:cs="Segoe UI"/>
+                <w:sz w:val="20"/>
+                <w:szCs w:val="20"/>
+              </w:rPr>
+            </w:pPr>
+            <w:r>
+              <w:rPr>
+                <w:rFonts w:ascii="Segoe UI" w:hAnsi="Segoe UI" w:cs="Segoe UI"/>
+                <w:sz w:val="20"/>
+                <w:szCs w:val="20"/>
+              </w:rPr>
+              <w:t>2014-05-10 11:10:20 AM</w:t>
+            </w:r>
+          </w:p>
+        </w:tc>
+        <w:tc>
+          <w:tcPr>
+            <w:tcW w:w="2320" w:type="dxa"/>
           </w:tcPr>
           <w:p>
             <w:pPr>
@@ -1065,7 +1047,29 @@
       <w:tr>
         <w:tc>
           <w:tcPr>
-            <w:tcW w:w="3116" w:type="dxa"/>
+            <w:tcW w:w="2109" w:type="dxa"/>
+          </w:tcPr>
+          <w:p>
+            <w:pPr>
+              <w:rPr>
+                <w:rFonts w:ascii="Segoe UI" w:hAnsi="Segoe UI" w:cs="Segoe UI"/>
+                <w:sz w:val="20"/>
+                <w:szCs w:val="20"/>
+              </w:rPr>
+            </w:pPr>
+            <w:r>
+              <w:rPr>
+                <w:rFonts w:ascii="Segoe UI" w:hAnsi="Segoe UI" w:cs="Segoe UI"/>
+                <w:sz w:val="20"/>
+                <w:szCs w:val="20"/>
+              </w:rPr>
+              <w:t>Successful</w:t>
+            </w:r>
+          </w:p>
+        </w:tc>
+        <w:tc>
+          <w:tcPr>
+            <w:tcW w:w="2531" w:type="dxa"/>
           </w:tcPr>
           <w:p>
             <w:pPr>
@@ -1087,45 +1091,29 @@
         </w:tc>
         <w:tc>
           <w:tcPr>
-            <w:tcW w:w="3117" w:type="dxa"/>
-          </w:tcPr>
-          <w:p>
-            <w:pPr>
-              <w:rPr>
-                <w:rFonts w:ascii="Segoe UI" w:hAnsi="Segoe UI" w:cs="Segoe UI"/>
-                <w:sz w:val="20"/>
-                <w:szCs w:val="20"/>
-              </w:rPr>
-            </w:pPr>
-            <w:r>
-              <w:rPr>
-                <w:rFonts w:ascii="Segoe UI" w:hAnsi="Segoe UI" w:cs="Segoe UI"/>
-                <w:sz w:val="20"/>
-                <w:szCs w:val="20"/>
-              </w:rPr>
-              <w:t>2014-05-10 11:10:</w:t>
-            </w:r>
-            <w:r>
-              <w:rPr>
-                <w:rFonts w:ascii="Segoe UI" w:hAnsi="Segoe UI" w:cs="Segoe UI"/>
-                <w:sz w:val="20"/>
-                <w:szCs w:val="20"/>
-              </w:rPr>
-              <w:t>4</w:t>
-            </w:r>
-            <w:r>
-              <w:rPr>
-                <w:rFonts w:ascii="Segoe UI" w:hAnsi="Segoe UI" w:cs="Segoe UI"/>
-                <w:sz w:val="20"/>
-                <w:szCs w:val="20"/>
-              </w:rPr>
-              <w:t>0 AM</w:t>
-            </w:r>
-          </w:p>
-        </w:tc>
-        <w:tc>
-          <w:tcPr>
-            <w:tcW w:w="3117" w:type="dxa"/>
+            <w:tcW w:w="2390" w:type="dxa"/>
+          </w:tcPr>
+          <w:p>
+            <w:pPr>
+              <w:rPr>
+                <w:rFonts w:ascii="Segoe UI" w:hAnsi="Segoe UI" w:cs="Segoe UI"/>
+                <w:sz w:val="20"/>
+                <w:szCs w:val="20"/>
+              </w:rPr>
+            </w:pPr>
+            <w:r>
+              <w:rPr>
+                <w:rFonts w:ascii="Segoe UI" w:hAnsi="Segoe UI" w:cs="Segoe UI"/>
+                <w:sz w:val="20"/>
+                <w:szCs w:val="20"/>
+              </w:rPr>
+              <w:t>2014-05-10 11:10:40 AM</w:t>
+            </w:r>
+          </w:p>
+        </w:tc>
+        <w:tc>
+          <w:tcPr>
+            <w:tcW w:w="2320" w:type="dxa"/>
           </w:tcPr>
           <w:p>
             <w:pPr>
@@ -1142,6 +1130,187 @@
                 <w:szCs w:val="20"/>
               </w:rPr>
               <w:t>1</w:t>
+            </w:r>
+          </w:p>
+        </w:tc>
+      </w:tr>
+      <w:tr>
+        <w:tc>
+          <w:tcPr>
+            <w:tcW w:w="2109" w:type="dxa"/>
+          </w:tcPr>
+          <w:p>
+            <w:pPr>
+              <w:rPr>
+                <w:rFonts w:ascii="Segoe UI" w:hAnsi="Segoe UI" w:cs="Segoe UI"/>
+                <w:sz w:val="20"/>
+                <w:szCs w:val="20"/>
+              </w:rPr>
+            </w:pPr>
+            <w:r>
+              <w:rPr>
+                <w:rFonts w:ascii="Segoe UI" w:hAnsi="Segoe UI" w:cs="Segoe UI"/>
+                <w:sz w:val="20"/>
+                <w:szCs w:val="20"/>
+              </w:rPr>
+              <w:t>Successful</w:t>
+            </w:r>
+          </w:p>
+        </w:tc>
+        <w:tc>
+          <w:tcPr>
+            <w:tcW w:w="2531" w:type="dxa"/>
+          </w:tcPr>
+          <w:p>
+            <w:pPr>
+              <w:rPr>
+                <w:rFonts w:ascii="Segoe UI" w:hAnsi="Segoe UI" w:cs="Segoe UI"/>
+                <w:sz w:val="20"/>
+                <w:szCs w:val="20"/>
+              </w:rPr>
+            </w:pPr>
+            <w:r>
+              <w:rPr>
+                <w:rFonts w:ascii="Segoe UI" w:hAnsi="Segoe UI" w:cs="Segoe UI"/>
+                <w:sz w:val="20"/>
+                <w:szCs w:val="20"/>
+              </w:rPr>
+              <w:t>Scrapper has initiated</w:t>
+            </w:r>
+          </w:p>
+        </w:tc>
+        <w:tc>
+          <w:tcPr>
+            <w:tcW w:w="2390" w:type="dxa"/>
+          </w:tcPr>
+          <w:p>
+            <w:pPr>
+              <w:rPr>
+                <w:rFonts w:ascii="Segoe UI" w:hAnsi="Segoe UI" w:cs="Segoe UI"/>
+                <w:sz w:val="20"/>
+                <w:szCs w:val="20"/>
+              </w:rPr>
+            </w:pPr>
+            <w:r>
+              <w:rPr>
+                <w:rFonts w:ascii="Segoe UI" w:hAnsi="Segoe UI" w:cs="Segoe UI"/>
+                <w:sz w:val="20"/>
+                <w:szCs w:val="20"/>
+              </w:rPr>
+              <w:t>2014-05-10 11:15:00 AM</w:t>
+            </w:r>
+          </w:p>
+        </w:tc>
+        <w:tc>
+          <w:tcPr>
+            <w:tcW w:w="2320" w:type="dxa"/>
+          </w:tcPr>
+          <w:p>
+            <w:pPr>
+              <w:rPr>
+                <w:rFonts w:ascii="Segoe UI" w:hAnsi="Segoe UI" w:cs="Segoe UI"/>
+                <w:sz w:val="20"/>
+                <w:szCs w:val="20"/>
+              </w:rPr>
+            </w:pPr>
+            <w:r>
+              <w:rPr>
+                <w:rFonts w:ascii="Segoe UI" w:hAnsi="Segoe UI" w:cs="Segoe UI"/>
+                <w:sz w:val="20"/>
+                <w:szCs w:val="20"/>
+              </w:rPr>
+              <w:t>2</w:t>
+            </w:r>
+          </w:p>
+        </w:tc>
+      </w:tr>
+      <w:tr>
+        <w:tc>
+          <w:tcPr>
+            <w:tcW w:w="2109" w:type="dxa"/>
+          </w:tcPr>
+          <w:p>
+            <w:pPr>
+              <w:rPr>
+                <w:rFonts w:ascii="Segoe UI" w:hAnsi="Segoe UI" w:cs="Segoe UI"/>
+                <w:sz w:val="20"/>
+                <w:szCs w:val="20"/>
+              </w:rPr>
+            </w:pPr>
+            <w:r>
+              <w:rPr>
+                <w:rFonts w:ascii="Segoe UI" w:hAnsi="Segoe UI" w:cs="Segoe UI"/>
+                <w:sz w:val="20"/>
+                <w:szCs w:val="20"/>
+              </w:rPr>
+              <w:t>Failed</w:t>
+            </w:r>
+          </w:p>
+        </w:tc>
+        <w:tc>
+          <w:tcPr>
+            <w:tcW w:w="2531" w:type="dxa"/>
+          </w:tcPr>
+          <w:p>
+            <w:pPr>
+              <w:rPr>
+                <w:rFonts w:ascii="Segoe UI" w:hAnsi="Segoe UI" w:cs="Segoe UI"/>
+                <w:sz w:val="20"/>
+                <w:szCs w:val="20"/>
+              </w:rPr>
+            </w:pPr>
+            <w:r>
+              <w:rPr>
+                <w:rFonts w:ascii="Segoe UI" w:hAnsi="Segoe UI" w:cs="Segoe UI"/>
+                <w:sz w:val="20"/>
+                <w:szCs w:val="20"/>
+              </w:rPr>
+              <w:t>Scrape Session failed</w:t>
+            </w:r>
+          </w:p>
+        </w:tc>
+        <w:tc>
+          <w:tcPr>
+            <w:tcW w:w="2390" w:type="dxa"/>
+          </w:tcPr>
+          <w:p>
+            <w:pPr>
+              <w:rPr>
+                <w:rFonts w:ascii="Segoe UI" w:hAnsi="Segoe UI" w:cs="Segoe UI"/>
+                <w:b/>
+                <w:sz w:val="20"/>
+                <w:szCs w:val="20"/>
+              </w:rPr>
+            </w:pPr>
+            <w:r>
+              <w:rPr>
+                <w:rFonts w:ascii="Segoe UI" w:hAnsi="Segoe UI" w:cs="Segoe UI"/>
+                <w:sz w:val="20"/>
+                <w:szCs w:val="20"/>
+              </w:rPr>
+              <w:t>2014-05-10 11:15:10 AM</w:t>
+            </w:r>
+          </w:p>
+        </w:tc>
+        <w:tc>
+          <w:tcPr>
+            <w:tcW w:w="2320" w:type="dxa"/>
+          </w:tcPr>
+          <w:p>
+            <w:pPr>
+              <w:rPr>
+                <w:rFonts w:ascii="Segoe UI" w:hAnsi="Segoe UI" w:cs="Segoe UI"/>
+                <w:sz w:val="20"/>
+                <w:szCs w:val="20"/>
+              </w:rPr>
+            </w:pPr>
+            <w:r>
+              <w:rPr>
+                <w:rFonts w:ascii="Segoe UI" w:hAnsi="Segoe UI" w:cs="Segoe UI"/>
+                <w:sz w:val="20"/>
+                <w:szCs w:val="20"/>
+              </w:rPr>
+              <w:t>2</w:t>
             </w:r>
           </w:p>
         </w:tc>
@@ -1170,7 +1339,168 @@
           <w:sz w:val="20"/>
           <w:szCs w:val="20"/>
         </w:rPr>
-        <w:t xml:space="preserve">Scenario: Log task statuses </w:t>
+        <w:br w:type="page"/>
+      </w:r>
+    </w:p>
+    <w:p>
+      <w:pPr>
+        <w:rPr>
+          <w:rFonts w:ascii="Segoe UI" w:hAnsi="Segoe UI" w:cs="Segoe UI"/>
+          <w:sz w:val="20"/>
+          <w:szCs w:val="20"/>
+        </w:rPr>
+      </w:pPr>
+      <w:r>
+        <w:rPr>
+          <w:rFonts w:ascii="Segoe UI" w:hAnsi="Segoe UI" w:cs="Segoe UI"/>
+          <w:sz w:val="20"/>
+          <w:szCs w:val="20"/>
+        </w:rPr>
+        <w:lastRenderedPageBreak/>
+        <w:t>Feature: APS Scrape Session</w:t>
+      </w:r>
+      <w:r>
+        <w:rPr>
+          <w:rFonts w:ascii="Segoe UI" w:hAnsi="Segoe UI" w:cs="Segoe UI"/>
+          <w:sz w:val="20"/>
+          <w:szCs w:val="20"/>
+        </w:rPr>
+        <w:t xml:space="preserve"> Agent</w:t>
+      </w:r>
+    </w:p>
+    <w:p>
+      <w:pPr>
+        <w:pStyle w:val="ListParagraph"/>
+        <w:numPr>
+          <w:ilvl w:val="0"/>
+          <w:numId w:val="2"/>
+        </w:numPr>
+        <w:rPr>
+          <w:rFonts w:ascii="Segoe UI" w:hAnsi="Segoe UI" w:cs="Segoe UI"/>
+          <w:sz w:val="20"/>
+          <w:szCs w:val="20"/>
+        </w:rPr>
+      </w:pPr>
+      <w:r>
+        <w:rPr>
+          <w:rFonts w:ascii="Segoe UI" w:hAnsi="Segoe UI" w:cs="Segoe UI"/>
+          <w:sz w:val="20"/>
+          <w:szCs w:val="20"/>
+        </w:rPr>
+        <w:t>Retrieve customer’s billing account statement</w:t>
+      </w:r>
+    </w:p>
+    <w:p>
+      <w:pPr>
+        <w:pStyle w:val="ListParagraph"/>
+        <w:numPr>
+          <w:ilvl w:val="0"/>
+          <w:numId w:val="2"/>
+        </w:numPr>
+        <w:rPr>
+          <w:rFonts w:ascii="Segoe UI" w:hAnsi="Segoe UI" w:cs="Segoe UI"/>
+          <w:sz w:val="20"/>
+          <w:szCs w:val="20"/>
+        </w:rPr>
+      </w:pPr>
+      <w:r>
+        <w:rPr>
+          <w:rFonts w:ascii="Segoe UI" w:hAnsi="Segoe UI" w:cs="Segoe UI"/>
+          <w:sz w:val="20"/>
+          <w:szCs w:val="20"/>
+        </w:rPr>
+        <w:t>Initiates the data interpreter</w:t>
+      </w:r>
+    </w:p>
+    <w:p>
+      <w:pPr>
+        <w:pStyle w:val="ListParagraph"/>
+        <w:numPr>
+          <w:ilvl w:val="0"/>
+          <w:numId w:val="2"/>
+        </w:numPr>
+        <w:rPr>
+          <w:rFonts w:ascii="Segoe UI" w:hAnsi="Segoe UI" w:cs="Segoe UI"/>
+          <w:sz w:val="20"/>
+          <w:szCs w:val="20"/>
+        </w:rPr>
+      </w:pPr>
+      <w:r>
+        <w:rPr>
+          <w:rFonts w:ascii="Segoe UI" w:hAnsi="Segoe UI" w:cs="Segoe UI"/>
+          <w:sz w:val="20"/>
+          <w:szCs w:val="20"/>
+        </w:rPr>
+        <w:t>Initiates the data validator</w:t>
+      </w:r>
+    </w:p>
+    <w:p>
+      <w:pPr>
+        <w:pStyle w:val="ListParagraph"/>
+        <w:numPr>
+          <w:ilvl w:val="0"/>
+          <w:numId w:val="2"/>
+        </w:numPr>
+        <w:rPr>
+          <w:rFonts w:ascii="Segoe UI" w:hAnsi="Segoe UI" w:cs="Segoe UI"/>
+          <w:sz w:val="20"/>
+          <w:szCs w:val="20"/>
+        </w:rPr>
+      </w:pPr>
+      <w:r>
+        <w:rPr>
+          <w:rFonts w:ascii="Segoe UI" w:hAnsi="Segoe UI" w:cs="Segoe UI"/>
+          <w:sz w:val="20"/>
+          <w:szCs w:val="20"/>
+        </w:rPr>
+        <w:t>Initiates the Account Statement Composer</w:t>
+      </w:r>
+    </w:p>
+    <w:p>
+      <w:pPr>
+        <w:pStyle w:val="ListParagraph"/>
+        <w:numPr>
+          <w:ilvl w:val="0"/>
+          <w:numId w:val="2"/>
+        </w:numPr>
+        <w:rPr>
+          <w:rFonts w:ascii="Segoe UI" w:hAnsi="Segoe UI" w:cs="Segoe UI"/>
+          <w:sz w:val="20"/>
+          <w:szCs w:val="20"/>
+        </w:rPr>
+      </w:pPr>
+      <w:r>
+        <w:rPr>
+          <w:rFonts w:ascii="Segoe UI" w:hAnsi="Segoe UI" w:cs="Segoe UI"/>
+          <w:sz w:val="20"/>
+          <w:szCs w:val="20"/>
+        </w:rPr>
+        <w:t>Initiates failure handler</w:t>
+      </w:r>
+    </w:p>
+    <w:p>
+      <w:pPr>
+        <w:rPr>
+          <w:rFonts w:ascii="Segoe UI" w:hAnsi="Segoe UI" w:cs="Segoe UI"/>
+          <w:sz w:val="20"/>
+          <w:szCs w:val="20"/>
+        </w:rPr>
+      </w:pPr>
+      <w:r>
+        <w:rPr>
+          <w:rFonts w:ascii="Segoe UI" w:hAnsi="Segoe UI" w:cs="Segoe UI"/>
+          <w:sz w:val="20"/>
+          <w:szCs w:val="20"/>
+        </w:rPr>
+        <w:t>Scenario:</w:t>
+      </w:r>
+      <w:r>
+        <w:rPr>
+          <w:rFonts w:ascii="Segoe UI" w:hAnsi="Segoe UI" w:cs="Segoe UI"/>
+          <w:sz w:val="20"/>
+          <w:szCs w:val="20"/>
+        </w:rPr>
+        <w:t xml:space="preserve"> Initiate statement request</w:t>
       </w:r>
     </w:p>
     <w:p>
@@ -1179,7 +1509,17 @@
       </w:pPr>
       <w:r>
         <w:tab/>
-        <w:t xml:space="preserve">Given the status </w:t>
+        <w:t xml:space="preserve">Given the </w:t>
+      </w:r>
+      <w:proofErr w:type="spellStart"/>
+      <w:proofErr w:type="gramStart"/>
+      <w:r>
+        <w:t>url</w:t>
+      </w:r>
+      <w:proofErr w:type="spellEnd"/>
+      <w:proofErr w:type="gramEnd"/>
+      <w:r>
+        <w:t xml:space="preserve"> and account information</w:t>
       </w:r>
     </w:p>
     <w:p>
@@ -1188,10 +1528,7 @@
       </w:pPr>
       <w:r>
         <w:tab/>
-        <w:t xml:space="preserve">When task completes </w:t>
-      </w:r>
-      <w:r>
-        <w:t>is a failure</w:t>
+        <w:t>When agent initiates</w:t>
       </w:r>
     </w:p>
     <w:p>
@@ -1200,7 +1537,7 @@
       </w:pPr>
       <w:r>
         <w:tab/>
-        <w:t>Then log status to the database</w:t>
+        <w:t xml:space="preserve">Then retrieve statement </w:t>
       </w:r>
     </w:p>
     <w:p>
@@ -1209,68 +1546,129 @@
       </w:pPr>
       <w:r>
         <w:tab/>
-      </w:r>
-      <w:r>
-        <w:t xml:space="preserve">And publish a </w:t>
-      </w:r>
-      <w:r>
-        <w:t xml:space="preserve">failure </w:t>
-      </w:r>
-      <w:r>
-        <w:t>notification</w:t>
-      </w:r>
-    </w:p>
-    <w:p>
-      <w:pPr>
-        <w:rPr>
-          <w:rFonts w:ascii="Segoe UI" w:hAnsi="Segoe UI" w:cs="Segoe UI"/>
-          <w:sz w:val="20"/>
-          <w:szCs w:val="20"/>
-        </w:rPr>
-      </w:pPr>
-    </w:p>
-    <w:p>
-      <w:pPr>
-        <w:rPr>
-          <w:rFonts w:ascii="Segoe UI" w:hAnsi="Segoe UI" w:cs="Segoe UI"/>
-          <w:sz w:val="20"/>
-          <w:szCs w:val="20"/>
-        </w:rPr>
-      </w:pPr>
-      <w:r>
-        <w:rPr>
-          <w:rFonts w:ascii="Segoe UI" w:hAnsi="Segoe UI" w:cs="Segoe UI"/>
-          <w:sz w:val="20"/>
-          <w:szCs w:val="20"/>
-        </w:rPr>
-        <w:br w:type="page"/>
-      </w:r>
-    </w:p>
-    <w:p>
-      <w:pPr>
-        <w:rPr>
-          <w:rFonts w:ascii="Segoe UI" w:hAnsi="Segoe UI" w:cs="Segoe UI"/>
-          <w:sz w:val="20"/>
-          <w:szCs w:val="20"/>
-        </w:rPr>
-      </w:pPr>
-      <w:r>
-        <w:rPr>
-          <w:rFonts w:ascii="Segoe UI" w:hAnsi="Segoe UI" w:cs="Segoe UI"/>
-          <w:sz w:val="20"/>
-          <w:szCs w:val="20"/>
-        </w:rPr>
-        <w:lastRenderedPageBreak/>
+        <w:t>And logs status</w:t>
+      </w:r>
+    </w:p>
+    <w:p>
+      <w:pPr>
+        <w:rPr>
+          <w:rFonts w:ascii="Segoe UI" w:hAnsi="Segoe UI" w:cs="Segoe UI"/>
+          <w:sz w:val="20"/>
+          <w:szCs w:val="20"/>
+        </w:rPr>
+      </w:pPr>
+      <w:r>
+        <w:rPr>
+          <w:rFonts w:ascii="Segoe UI" w:hAnsi="Segoe UI" w:cs="Segoe UI"/>
+          <w:sz w:val="20"/>
+          <w:szCs w:val="20"/>
+        </w:rPr>
         <w:t>Example:</w:t>
       </w:r>
-      <w:r>
-        <w:rPr>
-          <w:rFonts w:ascii="Segoe UI" w:hAnsi="Segoe UI" w:cs="Segoe UI"/>
-          <w:sz w:val="20"/>
-          <w:szCs w:val="20"/>
-        </w:rPr>
+    </w:p>
+    <w:p>
+      <w:pPr>
+        <w:rPr>
+          <w:rFonts w:ascii="Segoe UI" w:hAnsi="Segoe UI" w:cs="Segoe UI"/>
+          <w:sz w:val="20"/>
+          <w:szCs w:val="20"/>
+        </w:rPr>
+      </w:pPr>
+    </w:p>
+    <w:p>
+      <w:pPr>
+        <w:rPr>
+          <w:rFonts w:ascii="Segoe UI" w:hAnsi="Segoe UI" w:cs="Segoe UI"/>
+          <w:sz w:val="20"/>
+          <w:szCs w:val="20"/>
+        </w:rPr>
+      </w:pPr>
+      <w:r>
+        <w:rPr>
+          <w:rFonts w:ascii="Segoe UI" w:hAnsi="Segoe UI" w:cs="Segoe UI"/>
+          <w:sz w:val="20"/>
+          <w:szCs w:val="20"/>
+        </w:rPr>
+        <w:t>Scenario:</w:t>
+      </w:r>
+      <w:r>
+        <w:rPr>
+          <w:rFonts w:ascii="Segoe UI" w:hAnsi="Segoe UI" w:cs="Segoe UI"/>
+          <w:sz w:val="20"/>
+          <w:szCs w:val="20"/>
+        </w:rPr>
+        <w:t xml:space="preserve"> Agent Process</w:t>
+      </w:r>
+    </w:p>
+    <w:p>
+      <w:pPr>
+        <w:pStyle w:val="NoSpacing"/>
+      </w:pPr>
+      <w:r>
         <w:tab/>
-        <w:t xml:space="preserve"> </w:t>
+        <w:t>Given the result</w:t>
+      </w:r>
+    </w:p>
+    <w:p>
+      <w:pPr>
+        <w:pStyle w:val="NoSpacing"/>
+      </w:pPr>
+      <w:r>
+        <w:tab/>
+        <w:t>When result is</w:t>
+      </w:r>
+    </w:p>
+    <w:p>
+      <w:pPr>
+        <w:pStyle w:val="NoSpacing"/>
+      </w:pPr>
+      <w:r>
+        <w:tab/>
+        <w:t xml:space="preserve">Then initiate </w:t>
+      </w:r>
+    </w:p>
+    <w:p>
+      <w:pPr>
+        <w:pStyle w:val="NoSpacing"/>
+      </w:pPr>
+      <w:r>
+        <w:tab/>
+        <w:t>And logs status</w:t>
+      </w:r>
+    </w:p>
+    <w:p>
+      <w:pPr>
+        <w:pStyle w:val="NoSpacing"/>
+        <w:rPr>
+          <w:rFonts w:ascii="Segoe UI" w:hAnsi="Segoe UI" w:cs="Segoe UI"/>
+          <w:sz w:val="20"/>
+          <w:szCs w:val="20"/>
+        </w:rPr>
+      </w:pPr>
+      <w:r>
+        <w:rPr>
+          <w:rFonts w:ascii="Segoe UI" w:hAnsi="Segoe UI" w:cs="Segoe UI"/>
+          <w:sz w:val="20"/>
+          <w:szCs w:val="20"/>
+        </w:rPr>
+        <w:t>Example:</w:t>
+      </w:r>
+    </w:p>
+    <w:p>
+      <w:pPr>
+        <w:rPr>
+          <w:rFonts w:ascii="Segoe UI" w:hAnsi="Segoe UI" w:cs="Segoe UI"/>
+          <w:sz w:val="20"/>
+          <w:szCs w:val="20"/>
+        </w:rPr>
+      </w:pPr>
+      <w:r>
+        <w:rPr>
+          <w:rFonts w:ascii="Segoe UI" w:hAnsi="Segoe UI" w:cs="Segoe UI"/>
+          <w:sz w:val="20"/>
+          <w:szCs w:val="20"/>
+        </w:rPr>
+        <w:tab/>
       </w:r>
     </w:p>
     <w:tbl>
@@ -1280,109 +1678,57 @@
         <w:tblLook w:val="04A0" w:firstRow="1" w:lastRow="0" w:firstColumn="1" w:lastColumn="0" w:noHBand="0" w:noVBand="1"/>
       </w:tblPr>
       <w:tblGrid>
-        <w:gridCol w:w="3116"/>
-        <w:gridCol w:w="3117"/>
-        <w:gridCol w:w="3117"/>
+        <w:gridCol w:w="3964"/>
+        <w:gridCol w:w="3261"/>
       </w:tblGrid>
       <w:tr>
         <w:tc>
           <w:tcPr>
-            <w:tcW w:w="3116" w:type="dxa"/>
+            <w:tcW w:w="3964" w:type="dxa"/>
           </w:tcPr>
           <w:p>
             <w:pPr>
               <w:jc w:val="center"/>
               <w:rPr>
                 <w:rFonts w:ascii="Segoe UI" w:hAnsi="Segoe UI" w:cs="Segoe UI"/>
-                <w:sz w:val="20"/>
-                <w:szCs w:val="20"/>
-              </w:rPr>
-            </w:pPr>
-            <w:r>
-              <w:rPr>
-                <w:rFonts w:ascii="Segoe UI" w:hAnsi="Segoe UI" w:cs="Segoe UI"/>
-                <w:sz w:val="20"/>
-                <w:szCs w:val="20"/>
-              </w:rPr>
-              <w:t>Status</w:t>
-            </w:r>
-          </w:p>
-        </w:tc>
-        <w:tc>
-          <w:tcPr>
-            <w:tcW w:w="3117" w:type="dxa"/>
+                <w:b/>
+                <w:sz w:val="20"/>
+                <w:szCs w:val="20"/>
+              </w:rPr>
+            </w:pPr>
+            <w:r>
+              <w:rPr>
+                <w:rFonts w:ascii="Segoe UI" w:hAnsi="Segoe UI" w:cs="Segoe UI"/>
+                <w:b/>
+                <w:sz w:val="20"/>
+                <w:szCs w:val="20"/>
+              </w:rPr>
+              <w:t>Result</w:t>
+            </w:r>
+          </w:p>
+        </w:tc>
+        <w:tc>
+          <w:tcPr>
+            <w:tcW w:w="3261" w:type="dxa"/>
           </w:tcPr>
           <w:p>
             <w:pPr>
               <w:jc w:val="center"/>
               <w:rPr>
                 <w:rFonts w:ascii="Segoe UI" w:hAnsi="Segoe UI" w:cs="Segoe UI"/>
-                <w:sz w:val="20"/>
-                <w:szCs w:val="20"/>
-              </w:rPr>
-            </w:pPr>
-            <w:r>
-              <w:rPr>
-                <w:rFonts w:ascii="Segoe UI" w:hAnsi="Segoe UI" w:cs="Segoe UI"/>
-                <w:sz w:val="20"/>
-                <w:szCs w:val="20"/>
-              </w:rPr>
-              <w:t>Date Occurred</w:t>
-            </w:r>
-          </w:p>
-        </w:tc>
-        <w:tc>
-          <w:tcPr>
-            <w:tcW w:w="3117" w:type="dxa"/>
-          </w:tcPr>
-          <w:p>
-            <w:pPr>
-              <w:jc w:val="center"/>
-              <w:rPr>
-                <w:rFonts w:ascii="Segoe UI" w:hAnsi="Segoe UI" w:cs="Segoe UI"/>
-                <w:sz w:val="20"/>
-                <w:szCs w:val="20"/>
-              </w:rPr>
-            </w:pPr>
-            <w:r>
-              <w:rPr>
-                <w:rFonts w:ascii="Segoe UI" w:hAnsi="Segoe UI" w:cs="Segoe UI"/>
-                <w:sz w:val="20"/>
-                <w:szCs w:val="20"/>
-              </w:rPr>
-              <w:t>Audit</w:t>
-            </w:r>
-            <w:r>
-              <w:rPr>
-                <w:rFonts w:ascii="Segoe UI" w:hAnsi="Segoe UI" w:cs="Segoe UI"/>
-                <w:sz w:val="20"/>
-                <w:szCs w:val="20"/>
-              </w:rPr>
-              <w:t xml:space="preserve"> </w:t>
-            </w:r>
-            <w:r>
-              <w:rPr>
-                <w:rFonts w:ascii="Segoe UI" w:hAnsi="Segoe UI" w:cs="Segoe UI"/>
-                <w:sz w:val="20"/>
-                <w:szCs w:val="20"/>
-              </w:rPr>
-              <w:t>Master</w:t>
-            </w:r>
-            <w:r>
-              <w:rPr>
-                <w:rFonts w:ascii="Segoe UI" w:hAnsi="Segoe UI" w:cs="Segoe UI"/>
-                <w:sz w:val="20"/>
-                <w:szCs w:val="20"/>
-              </w:rPr>
-              <w:t xml:space="preserve"> </w:t>
-            </w:r>
-            <w:r>
-              <w:rPr>
-                <w:rFonts w:ascii="Segoe UI" w:hAnsi="Segoe UI" w:cs="Segoe UI"/>
-                <w:sz w:val="20"/>
-                <w:szCs w:val="20"/>
-              </w:rPr>
-              <w:t>Id</w:t>
+                <w:b/>
+                <w:sz w:val="20"/>
+                <w:szCs w:val="20"/>
+              </w:rPr>
+            </w:pPr>
+            <w:r>
+              <w:rPr>
+                <w:rFonts w:ascii="Segoe UI" w:hAnsi="Segoe UI" w:cs="Segoe UI"/>
+                <w:b/>
+                <w:sz w:val="20"/>
+                <w:szCs w:val="20"/>
+              </w:rPr>
+              <w:t>Initiate</w:t>
             </w:r>
           </w:p>
         </w:tc>
@@ -1390,67 +1736,48 @@
       <w:tr>
         <w:tc>
           <w:tcPr>
-            <w:tcW w:w="3116" w:type="dxa"/>
-          </w:tcPr>
-          <w:p>
-            <w:pPr>
-              <w:rPr>
-                <w:rFonts w:ascii="Segoe UI" w:hAnsi="Segoe UI" w:cs="Segoe UI"/>
-                <w:sz w:val="20"/>
-                <w:szCs w:val="20"/>
-              </w:rPr>
-            </w:pPr>
-            <w:r>
-              <w:rPr>
-                <w:rFonts w:ascii="Segoe UI" w:hAnsi="Segoe UI" w:cs="Segoe UI"/>
-                <w:sz w:val="20"/>
-                <w:szCs w:val="20"/>
-              </w:rPr>
-              <w:t>Scrapper has initiated</w:t>
-            </w:r>
-          </w:p>
-        </w:tc>
-        <w:tc>
-          <w:tcPr>
-            <w:tcW w:w="3117" w:type="dxa"/>
-          </w:tcPr>
-          <w:p>
-            <w:pPr>
-              <w:rPr>
-                <w:rFonts w:ascii="Segoe UI" w:hAnsi="Segoe UI" w:cs="Segoe UI"/>
-                <w:sz w:val="20"/>
-                <w:szCs w:val="20"/>
-              </w:rPr>
-            </w:pPr>
-            <w:r>
-              <w:rPr>
-                <w:rFonts w:ascii="Segoe UI" w:hAnsi="Segoe UI" w:cs="Segoe UI"/>
-                <w:sz w:val="20"/>
-                <w:szCs w:val="20"/>
-              </w:rPr>
-              <w:t>2014-05-10 11:15:00 AM</w:t>
-            </w:r>
-          </w:p>
-        </w:tc>
-        <w:tc>
-          <w:tcPr>
-            <w:tcW w:w="3117" w:type="dxa"/>
-          </w:tcPr>
-          <w:p>
-            <w:pPr>
-              <w:rPr>
-                <w:rFonts w:ascii="Segoe UI" w:hAnsi="Segoe UI" w:cs="Segoe UI"/>
-                <w:sz w:val="20"/>
-                <w:szCs w:val="20"/>
-              </w:rPr>
-            </w:pPr>
-            <w:r>
-              <w:rPr>
-                <w:rFonts w:ascii="Segoe UI" w:hAnsi="Segoe UI" w:cs="Segoe UI"/>
-                <w:sz w:val="20"/>
-                <w:szCs w:val="20"/>
-              </w:rPr>
-              <w:t>2</w:t>
+            <w:tcW w:w="3964" w:type="dxa"/>
+          </w:tcPr>
+          <w:p>
+            <w:pPr>
+              <w:rPr>
+                <w:rFonts w:ascii="Segoe UI" w:hAnsi="Segoe UI" w:cs="Segoe UI"/>
+                <w:sz w:val="20"/>
+                <w:szCs w:val="20"/>
+              </w:rPr>
+            </w:pPr>
+            <w:r>
+              <w:rPr>
+                <w:rFonts w:ascii="Segoe UI" w:hAnsi="Segoe UI" w:cs="Segoe UI"/>
+                <w:sz w:val="20"/>
+                <w:szCs w:val="20"/>
+              </w:rPr>
+              <w:t>Statement Retrieved Successful</w:t>
+            </w:r>
+          </w:p>
+        </w:tc>
+        <w:tc>
+          <w:tcPr>
+            <w:tcW w:w="3261" w:type="dxa"/>
+          </w:tcPr>
+          <w:p>
+            <w:pPr>
+              <w:rPr>
+                <w:rFonts w:ascii="Segoe UI" w:hAnsi="Segoe UI" w:cs="Segoe UI"/>
+                <w:sz w:val="20"/>
+                <w:szCs w:val="20"/>
+              </w:rPr>
+            </w:pPr>
+            <w:r>
+              <w:rPr>
+                <w:rFonts w:ascii="Segoe UI" w:hAnsi="Segoe UI" w:cs="Segoe UI"/>
+                <w:sz w:val="20"/>
+                <w:szCs w:val="20"/>
+              </w:rPr>
+              <w:t xml:space="preserve">Data </w:t>
+            </w:r>
+            <w:r>
+              <w:t>Interpretation</w:t>
             </w:r>
           </w:p>
         </w:tc>
@@ -1458,68 +1785,176 @@
       <w:tr>
         <w:tc>
           <w:tcPr>
-            <w:tcW w:w="3116" w:type="dxa"/>
-          </w:tcPr>
-          <w:p>
-            <w:pPr>
-              <w:rPr>
-                <w:rFonts w:ascii="Segoe UI" w:hAnsi="Segoe UI" w:cs="Segoe UI"/>
-                <w:sz w:val="20"/>
-                <w:szCs w:val="20"/>
-              </w:rPr>
-            </w:pPr>
-            <w:r>
-              <w:rPr>
-                <w:rFonts w:ascii="Segoe UI" w:hAnsi="Segoe UI" w:cs="Segoe UI"/>
-                <w:sz w:val="20"/>
-                <w:szCs w:val="20"/>
-              </w:rPr>
-              <w:t>Scrape Session failed</w:t>
-            </w:r>
-          </w:p>
-        </w:tc>
-        <w:tc>
-          <w:tcPr>
-            <w:tcW w:w="3117" w:type="dxa"/>
-          </w:tcPr>
-          <w:p>
-            <w:pPr>
-              <w:rPr>
-                <w:rFonts w:ascii="Segoe UI" w:hAnsi="Segoe UI" w:cs="Segoe UI"/>
-                <w:b/>
-                <w:sz w:val="20"/>
-                <w:szCs w:val="20"/>
-              </w:rPr>
-            </w:pPr>
-            <w:r>
-              <w:rPr>
-                <w:rFonts w:ascii="Segoe UI" w:hAnsi="Segoe UI" w:cs="Segoe UI"/>
-                <w:sz w:val="20"/>
-                <w:szCs w:val="20"/>
-              </w:rPr>
-              <w:t>2014-05-10 11:15:10 AM</w:t>
-            </w:r>
-          </w:p>
-        </w:tc>
-        <w:tc>
-          <w:tcPr>
-            <w:tcW w:w="3117" w:type="dxa"/>
-          </w:tcPr>
-          <w:p>
-            <w:pPr>
-              <w:rPr>
-                <w:rFonts w:ascii="Segoe UI" w:hAnsi="Segoe UI" w:cs="Segoe UI"/>
-                <w:sz w:val="20"/>
-                <w:szCs w:val="20"/>
-              </w:rPr>
-            </w:pPr>
-            <w:r>
-              <w:rPr>
-                <w:rFonts w:ascii="Segoe UI" w:hAnsi="Segoe UI" w:cs="Segoe UI"/>
-                <w:sz w:val="20"/>
-                <w:szCs w:val="20"/>
-              </w:rPr>
-              <w:t>2</w:t>
+            <w:tcW w:w="3964" w:type="dxa"/>
+          </w:tcPr>
+          <w:p>
+            <w:pPr>
+              <w:rPr>
+                <w:rFonts w:ascii="Segoe UI" w:hAnsi="Segoe UI" w:cs="Segoe UI"/>
+                <w:sz w:val="20"/>
+                <w:szCs w:val="20"/>
+              </w:rPr>
+            </w:pPr>
+            <w:r>
+              <w:rPr>
+                <w:rFonts w:ascii="Segoe UI" w:hAnsi="Segoe UI" w:cs="Segoe UI"/>
+                <w:sz w:val="20"/>
+                <w:szCs w:val="20"/>
+              </w:rPr>
+              <w:t xml:space="preserve">Data </w:t>
+            </w:r>
+            <w:r>
+              <w:t>Interpretation Successful</w:t>
+            </w:r>
+          </w:p>
+        </w:tc>
+        <w:tc>
+          <w:tcPr>
+            <w:tcW w:w="3261" w:type="dxa"/>
+          </w:tcPr>
+          <w:p>
+            <w:pPr>
+              <w:rPr>
+                <w:rFonts w:ascii="Segoe UI" w:hAnsi="Segoe UI" w:cs="Segoe UI"/>
+                <w:sz w:val="20"/>
+                <w:szCs w:val="20"/>
+              </w:rPr>
+            </w:pPr>
+            <w:r>
+              <w:rPr>
+                <w:rFonts w:ascii="Segoe UI" w:hAnsi="Segoe UI" w:cs="Segoe UI"/>
+                <w:sz w:val="20"/>
+                <w:szCs w:val="20"/>
+              </w:rPr>
+              <w:t>Data Validator</w:t>
+            </w:r>
+          </w:p>
+        </w:tc>
+      </w:tr>
+      <w:tr>
+        <w:tc>
+          <w:tcPr>
+            <w:tcW w:w="3964" w:type="dxa"/>
+          </w:tcPr>
+          <w:p>
+            <w:pPr>
+              <w:rPr>
+                <w:rFonts w:ascii="Segoe UI" w:hAnsi="Segoe UI" w:cs="Segoe UI"/>
+                <w:sz w:val="20"/>
+                <w:szCs w:val="20"/>
+              </w:rPr>
+            </w:pPr>
+            <w:r>
+              <w:rPr>
+                <w:rFonts w:ascii="Segoe UI" w:hAnsi="Segoe UI" w:cs="Segoe UI"/>
+                <w:sz w:val="20"/>
+                <w:szCs w:val="20"/>
+              </w:rPr>
+              <w:t>Data Validator Successful</w:t>
+            </w:r>
+          </w:p>
+        </w:tc>
+        <w:tc>
+          <w:tcPr>
+            <w:tcW w:w="3261" w:type="dxa"/>
+          </w:tcPr>
+          <w:p>
+            <w:pPr>
+              <w:rPr>
+                <w:rFonts w:ascii="Segoe UI" w:hAnsi="Segoe UI" w:cs="Segoe UI"/>
+                <w:sz w:val="20"/>
+                <w:szCs w:val="20"/>
+              </w:rPr>
+            </w:pPr>
+            <w:r>
+              <w:t>Account Statement Composer</w:t>
+            </w:r>
+          </w:p>
+        </w:tc>
+      </w:tr>
+      <w:tr>
+        <w:tc>
+          <w:tcPr>
+            <w:tcW w:w="3964" w:type="dxa"/>
+          </w:tcPr>
+          <w:p>
+            <w:pPr>
+              <w:rPr>
+                <w:rFonts w:ascii="Segoe UI" w:hAnsi="Segoe UI" w:cs="Segoe UI"/>
+                <w:sz w:val="20"/>
+                <w:szCs w:val="20"/>
+              </w:rPr>
+            </w:pPr>
+            <w:r>
+              <w:t>Account Statement Composer Successful</w:t>
+            </w:r>
+          </w:p>
+        </w:tc>
+        <w:tc>
+          <w:tcPr>
+            <w:tcW w:w="3261" w:type="dxa"/>
+          </w:tcPr>
+          <w:p>
+            <w:pPr>
+              <w:rPr>
+                <w:rFonts w:ascii="Segoe UI" w:hAnsi="Segoe UI" w:cs="Segoe UI"/>
+                <w:sz w:val="20"/>
+                <w:szCs w:val="20"/>
+              </w:rPr>
+            </w:pPr>
+            <w:r>
+              <w:rPr>
+                <w:rFonts w:ascii="Segoe UI" w:hAnsi="Segoe UI" w:cs="Segoe UI"/>
+                <w:sz w:val="20"/>
+                <w:szCs w:val="20"/>
+              </w:rPr>
+              <w:t>Notify scheduler</w:t>
+            </w:r>
+          </w:p>
+        </w:tc>
+      </w:tr>
+      <w:tr>
+        <w:tc>
+          <w:tcPr>
+            <w:tcW w:w="3964" w:type="dxa"/>
+          </w:tcPr>
+          <w:p>
+            <w:pPr>
+              <w:rPr>
+                <w:rFonts w:ascii="Segoe UI" w:hAnsi="Segoe UI" w:cs="Segoe UI"/>
+                <w:sz w:val="20"/>
+                <w:szCs w:val="20"/>
+              </w:rPr>
+            </w:pPr>
+            <w:r>
+              <w:rPr>
+                <w:rFonts w:ascii="Segoe UI" w:hAnsi="Segoe UI" w:cs="Segoe UI"/>
+                <w:sz w:val="20"/>
+                <w:szCs w:val="20"/>
+              </w:rPr>
+              <w:t>Any Failure</w:t>
+            </w:r>
+          </w:p>
+        </w:tc>
+        <w:tc>
+          <w:tcPr>
+            <w:tcW w:w="3261" w:type="dxa"/>
+          </w:tcPr>
+          <w:p>
+            <w:pPr>
+              <w:rPr>
+                <w:rFonts w:ascii="Segoe UI" w:hAnsi="Segoe UI" w:cs="Segoe UI"/>
+                <w:sz w:val="20"/>
+                <w:szCs w:val="20"/>
+              </w:rPr>
+            </w:pPr>
+            <w:r>
+              <w:rPr>
+                <w:rFonts w:ascii="Segoe UI" w:hAnsi="Segoe UI" w:cs="Segoe UI"/>
+                <w:sz w:val="20"/>
+                <w:szCs w:val="20"/>
+              </w:rPr>
+              <w:t>Failure Handler</w:t>
             </w:r>
           </w:p>
         </w:tc>
@@ -1542,65 +1977,10 @@
           <w:szCs w:val="20"/>
         </w:rPr>
       </w:pPr>
-      <w:r>
-        <w:rPr>
-          <w:rFonts w:ascii="Segoe UI" w:hAnsi="Segoe UI" w:cs="Segoe UI"/>
-          <w:sz w:val="20"/>
-          <w:szCs w:val="20"/>
-        </w:rPr>
-        <w:t xml:space="preserve">Feature: APS </w:t>
-      </w:r>
-      <w:r>
-        <w:rPr>
-          <w:rFonts w:ascii="Segoe UI" w:hAnsi="Segoe UI" w:cs="Segoe UI"/>
-          <w:sz w:val="20"/>
-          <w:szCs w:val="20"/>
-        </w:rPr>
-        <w:t>Scrape Session</w:t>
-      </w:r>
-    </w:p>
-    <w:p>
-      <w:pPr>
-        <w:rPr>
-          <w:rFonts w:ascii="Segoe UI" w:hAnsi="Segoe UI" w:cs="Segoe UI"/>
-          <w:sz w:val="20"/>
-          <w:szCs w:val="20"/>
-        </w:rPr>
-      </w:pPr>
-      <w:r>
-        <w:rPr>
-          <w:rFonts w:ascii="Segoe UI" w:hAnsi="Segoe UI" w:cs="Segoe UI"/>
-          <w:sz w:val="20"/>
-          <w:szCs w:val="20"/>
-        </w:rPr>
-        <w:t>Scenario:</w:t>
-      </w:r>
-    </w:p>
-    <w:p>
-      <w:pPr>
-        <w:rPr>
-          <w:rFonts w:ascii="Segoe UI" w:hAnsi="Segoe UI" w:cs="Segoe UI"/>
-          <w:sz w:val="20"/>
-          <w:szCs w:val="20"/>
-        </w:rPr>
-      </w:pPr>
-      <w:r>
-        <w:rPr>
-          <w:rFonts w:ascii="Segoe UI" w:hAnsi="Segoe UI" w:cs="Segoe UI"/>
-          <w:sz w:val="20"/>
-          <w:szCs w:val="20"/>
-        </w:rPr>
-        <w:t>Example:</w:t>
-      </w:r>
-    </w:p>
-    <w:p>
-      <w:pPr>
-        <w:rPr>
-          <w:rFonts w:ascii="Segoe UI" w:hAnsi="Segoe UI" w:cs="Segoe UI"/>
-          <w:sz w:val="20"/>
-          <w:szCs w:val="20"/>
-        </w:rPr>
-      </w:pPr>
+    </w:p>
+    <w:p>
+      <w:bookmarkStart w:id="0" w:name="_GoBack"/>
+      <w:bookmarkEnd w:id="0"/>
     </w:p>
     <w:sectPr>
       <w:pgSz w:w="12240" w:h="15840"/>
@@ -1615,6 +1995,119 @@
 <file path=word/numbering.xml><?xml version="1.0" encoding="utf-8"?>
 <w:numbering xmlns:wpc="http://schemas.microsoft.com/office/word/2010/wordprocessingCanvas" xmlns:mc="http://schemas.openxmlformats.org/markup-compatibility/2006" xmlns:o="urn:schemas-microsoft-com:office:office" xmlns:r="http://schemas.openxmlformats.org/officeDocument/2006/relationships" xmlns:m="http://schemas.openxmlformats.org/officeDocument/2006/math" xmlns:v="urn:schemas-microsoft-com:vml" xmlns:wp14="http://schemas.microsoft.com/office/word/2010/wordprocessingDrawing" xmlns:wp="http://schemas.openxmlformats.org/drawingml/2006/wordprocessingDrawing" xmlns:w10="urn:schemas-microsoft-com:office:word" xmlns:w="http://schemas.openxmlformats.org/wordprocessingml/2006/main" xmlns:w14="http://schemas.microsoft.com/office/word/2010/wordml" xmlns:w15="http://schemas.microsoft.com/office/word/2012/wordml" xmlns:wpg="http://schemas.microsoft.com/office/word/2010/wordprocessingGroup" xmlns:wpi="http://schemas.microsoft.com/office/word/2010/wordprocessingInk" xmlns:wne="http://schemas.microsoft.com/office/word/2006/wordml" xmlns:wps="http://schemas.microsoft.com/office/word/2010/wordprocessingShape" mc:Ignorable="w14 w15 wp14">
   <w:abstractNum w:abstractNumId="0">
+    <w:nsid w:val="15271AEA"/>
+    <w:multiLevelType w:val="hybridMultilevel"/>
+    <w:tmpl w:val="64AEFADA"/>
+    <w:lvl w:ilvl="0" w:tplc="1C090001">
+      <w:start w:val="1"/>
+      <w:numFmt w:val="bullet"/>
+      <w:lvlText w:val=""/>
+      <w:lvlJc w:val="left"/>
+      <w:pPr>
+        <w:ind w:left="720" w:hanging="360"/>
+      </w:pPr>
+      <w:rPr>
+        <w:rFonts w:ascii="Symbol" w:hAnsi="Symbol" w:hint="default"/>
+      </w:rPr>
+    </w:lvl>
+    <w:lvl w:ilvl="1" w:tplc="1C090003" w:tentative="1">
+      <w:start w:val="1"/>
+      <w:numFmt w:val="bullet"/>
+      <w:lvlText w:val="o"/>
+      <w:lvlJc w:val="left"/>
+      <w:pPr>
+        <w:ind w:left="1440" w:hanging="360"/>
+      </w:pPr>
+      <w:rPr>
+        <w:rFonts w:ascii="Courier New" w:hAnsi="Courier New" w:cs="Courier New" w:hint="default"/>
+      </w:rPr>
+    </w:lvl>
+    <w:lvl w:ilvl="2" w:tplc="1C090005" w:tentative="1">
+      <w:start w:val="1"/>
+      <w:numFmt w:val="bullet"/>
+      <w:lvlText w:val=""/>
+      <w:lvlJc w:val="left"/>
+      <w:pPr>
+        <w:ind w:left="2160" w:hanging="360"/>
+      </w:pPr>
+      <w:rPr>
+        <w:rFonts w:ascii="Wingdings" w:hAnsi="Wingdings" w:hint="default"/>
+      </w:rPr>
+    </w:lvl>
+    <w:lvl w:ilvl="3" w:tplc="1C090001" w:tentative="1">
+      <w:start w:val="1"/>
+      <w:numFmt w:val="bullet"/>
+      <w:lvlText w:val=""/>
+      <w:lvlJc w:val="left"/>
+      <w:pPr>
+        <w:ind w:left="2880" w:hanging="360"/>
+      </w:pPr>
+      <w:rPr>
+        <w:rFonts w:ascii="Symbol" w:hAnsi="Symbol" w:hint="default"/>
+      </w:rPr>
+    </w:lvl>
+    <w:lvl w:ilvl="4" w:tplc="1C090003" w:tentative="1">
+      <w:start w:val="1"/>
+      <w:numFmt w:val="bullet"/>
+      <w:lvlText w:val="o"/>
+      <w:lvlJc w:val="left"/>
+      <w:pPr>
+        <w:ind w:left="3600" w:hanging="360"/>
+      </w:pPr>
+      <w:rPr>
+        <w:rFonts w:ascii="Courier New" w:hAnsi="Courier New" w:cs="Courier New" w:hint="default"/>
+      </w:rPr>
+    </w:lvl>
+    <w:lvl w:ilvl="5" w:tplc="1C090005" w:tentative="1">
+      <w:start w:val="1"/>
+      <w:numFmt w:val="bullet"/>
+      <w:lvlText w:val=""/>
+      <w:lvlJc w:val="left"/>
+      <w:pPr>
+        <w:ind w:left="4320" w:hanging="360"/>
+      </w:pPr>
+      <w:rPr>
+        <w:rFonts w:ascii="Wingdings" w:hAnsi="Wingdings" w:hint="default"/>
+      </w:rPr>
+    </w:lvl>
+    <w:lvl w:ilvl="6" w:tplc="1C090001" w:tentative="1">
+      <w:start w:val="1"/>
+      <w:numFmt w:val="bullet"/>
+      <w:lvlText w:val=""/>
+      <w:lvlJc w:val="left"/>
+      <w:pPr>
+        <w:ind w:left="5040" w:hanging="360"/>
+      </w:pPr>
+      <w:rPr>
+        <w:rFonts w:ascii="Symbol" w:hAnsi="Symbol" w:hint="default"/>
+      </w:rPr>
+    </w:lvl>
+    <w:lvl w:ilvl="7" w:tplc="1C090003" w:tentative="1">
+      <w:start w:val="1"/>
+      <w:numFmt w:val="bullet"/>
+      <w:lvlText w:val="o"/>
+      <w:lvlJc w:val="left"/>
+      <w:pPr>
+        <w:ind w:left="5760" w:hanging="360"/>
+      </w:pPr>
+      <w:rPr>
+        <w:rFonts w:ascii="Courier New" w:hAnsi="Courier New" w:cs="Courier New" w:hint="default"/>
+      </w:rPr>
+    </w:lvl>
+    <w:lvl w:ilvl="8" w:tplc="1C090005" w:tentative="1">
+      <w:start w:val="1"/>
+      <w:numFmt w:val="bullet"/>
+      <w:lvlText w:val=""/>
+      <w:lvlJc w:val="left"/>
+      <w:pPr>
+        <w:ind w:left="6480" w:hanging="360"/>
+      </w:pPr>
+      <w:rPr>
+        <w:rFonts w:ascii="Wingdings" w:hAnsi="Wingdings" w:hint="default"/>
+      </w:rPr>
+    </w:lvl>
+  </w:abstractNum>
+  <w:abstractNum w:abstractNumId="1">
     <w:nsid w:val="3BF26BFF"/>
     <w:multiLevelType w:val="hybridMultilevel"/>
     <w:tmpl w:val="EA0081EE"/>
@@ -1728,6 +2221,9 @@
     </w:lvl>
   </w:abstractNum>
   <w:num w:numId="1">
+    <w:abstractNumId w:val="1"/>
+  </w:num>
+  <w:num w:numId="2">
     <w:abstractNumId w:val="0"/>
   </w:num>
 </w:numbering>
@@ -2126,6 +2622,7 @@
   <w:style w:type="paragraph" w:default="1" w:styleId="Normal">
     <w:name w:val="Normal"/>
     <w:qFormat/>
+    <w:rsid w:val="00DD07EF"/>
   </w:style>
   <w:style w:type="character" w:default="1" w:styleId="DefaultParagraphFont">
     <w:name w:val="Default Paragraph Font"/>

</xml_diff>

<commit_message>
Update specification by example doc
</commit_message>
<xml_diff>
--- a/docs/Specification by Example.docx
+++ b/docs/Specification by Example.docx
@@ -69,13 +69,7 @@
         <w:rPr>
           <w:rFonts w:ascii="Segoe UI" w:hAnsi="Segoe UI" w:cs="Segoe UI"/>
         </w:rPr>
-        <w:t>Scenario:</w:t>
-      </w:r>
-      <w:r>
-        <w:rPr>
-          <w:rFonts w:ascii="Segoe UI" w:hAnsi="Segoe UI" w:cs="Segoe UI"/>
-        </w:rPr>
-        <w:t xml:space="preserve"> Track all system scrapes</w:t>
+        <w:t>Scenario: Track all system scrapes</w:t>
       </w:r>
     </w:p>
     <w:p>
@@ -143,15 +137,7 @@
           <w:sz w:val="20"/>
           <w:szCs w:val="20"/>
         </w:rPr>
-        <w:t>Example</w:t>
-      </w:r>
-      <w:r>
-        <w:rPr>
-          <w:rFonts w:ascii="Segoe UI" w:hAnsi="Segoe UI" w:cs="Segoe UI"/>
-          <w:sz w:val="20"/>
-          <w:szCs w:val="20"/>
-        </w:rPr>
-        <w:t>:</w:t>
+        <w:t>Example:</w:t>
       </w:r>
     </w:p>
     <w:tbl>
@@ -344,8 +330,6 @@
               </w:rPr>
               <w:t>/</w:t>
             </w:r>
-            <w:bookmarkStart w:id="0" w:name="_GoBack"/>
-            <w:bookmarkEnd w:id="0"/>
           </w:p>
         </w:tc>
         <w:tc>
@@ -451,10 +435,7 @@
       </w:pPr>
       <w:r>
         <w:tab/>
-        <w:t>When task completes</w:t>
-      </w:r>
-      <w:r>
-        <w:t xml:space="preserve"> successfully</w:t>
+        <w:t>When task completed</w:t>
       </w:r>
     </w:p>
     <w:p>
@@ -463,10 +444,7 @@
       </w:pPr>
       <w:r>
         <w:tab/>
-        <w:t xml:space="preserve">Then </w:t>
-      </w:r>
-      <w:r>
-        <w:t>log status to the database</w:t>
+        <w:t>Then log status to the database</w:t>
       </w:r>
     </w:p>
     <w:p>
@@ -501,13 +479,6 @@
           <w:szCs w:val="20"/>
         </w:rPr>
         <w:tab/>
-      </w:r>
-      <w:r>
-        <w:rPr>
-          <w:rFonts w:ascii="Segoe UI" w:hAnsi="Segoe UI" w:cs="Segoe UI"/>
-          <w:sz w:val="20"/>
-          <w:szCs w:val="20"/>
-        </w:rPr>
         <w:t xml:space="preserve"> </w:t>
       </w:r>
     </w:p>
@@ -518,27 +489,52 @@
         <w:tblLook w:val="04A0" w:firstRow="1" w:lastRow="0" w:firstColumn="1" w:lastColumn="0" w:noHBand="0" w:noVBand="1"/>
       </w:tblPr>
       <w:tblGrid>
-        <w:gridCol w:w="3116"/>
-        <w:gridCol w:w="3117"/>
-        <w:gridCol w:w="3117"/>
+        <w:gridCol w:w="2109"/>
+        <w:gridCol w:w="2531"/>
+        <w:gridCol w:w="2390"/>
+        <w:gridCol w:w="2320"/>
       </w:tblGrid>
       <w:tr>
         <w:tc>
           <w:tcPr>
-            <w:tcW w:w="3116" w:type="dxa"/>
+            <w:tcW w:w="2109" w:type="dxa"/>
           </w:tcPr>
           <w:p>
             <w:pPr>
               <w:jc w:val="center"/>
               <w:rPr>
                 <w:rFonts w:ascii="Segoe UI" w:hAnsi="Segoe UI" w:cs="Segoe UI"/>
-                <w:sz w:val="20"/>
-                <w:szCs w:val="20"/>
-              </w:rPr>
-            </w:pPr>
-            <w:r>
-              <w:rPr>
-                <w:rFonts w:ascii="Segoe UI" w:hAnsi="Segoe UI" w:cs="Segoe UI"/>
+                <w:b/>
+                <w:sz w:val="20"/>
+                <w:szCs w:val="20"/>
+              </w:rPr>
+            </w:pPr>
+            <w:r>
+              <w:rPr>
+                <w:b/>
+              </w:rPr>
+              <w:t>Completed</w:t>
+            </w:r>
+          </w:p>
+        </w:tc>
+        <w:tc>
+          <w:tcPr>
+            <w:tcW w:w="2531" w:type="dxa"/>
+          </w:tcPr>
+          <w:p>
+            <w:pPr>
+              <w:jc w:val="center"/>
+              <w:rPr>
+                <w:rFonts w:ascii="Segoe UI" w:hAnsi="Segoe UI" w:cs="Segoe UI"/>
+                <w:b/>
+                <w:sz w:val="20"/>
+                <w:szCs w:val="20"/>
+              </w:rPr>
+            </w:pPr>
+            <w:r>
+              <w:rPr>
+                <w:rFonts w:ascii="Segoe UI" w:hAnsi="Segoe UI" w:cs="Segoe UI"/>
+                <w:b/>
                 <w:sz w:val="20"/>
                 <w:szCs w:val="20"/>
               </w:rPr>
@@ -548,20 +544,22 @@
         </w:tc>
         <w:tc>
           <w:tcPr>
-            <w:tcW w:w="3117" w:type="dxa"/>
+            <w:tcW w:w="2390" w:type="dxa"/>
           </w:tcPr>
           <w:p>
             <w:pPr>
               <w:jc w:val="center"/>
               <w:rPr>
                 <w:rFonts w:ascii="Segoe UI" w:hAnsi="Segoe UI" w:cs="Segoe UI"/>
-                <w:sz w:val="20"/>
-                <w:szCs w:val="20"/>
-              </w:rPr>
-            </w:pPr>
-            <w:r>
-              <w:rPr>
-                <w:rFonts w:ascii="Segoe UI" w:hAnsi="Segoe UI" w:cs="Segoe UI"/>
+                <w:b/>
+                <w:sz w:val="20"/>
+                <w:szCs w:val="20"/>
+              </w:rPr>
+            </w:pPr>
+            <w:r>
+              <w:rPr>
+                <w:rFonts w:ascii="Segoe UI" w:hAnsi="Segoe UI" w:cs="Segoe UI"/>
+                <w:b/>
                 <w:sz w:val="20"/>
                 <w:szCs w:val="20"/>
               </w:rPr>
@@ -571,56 +569,26 @@
         </w:tc>
         <w:tc>
           <w:tcPr>
-            <w:tcW w:w="3117" w:type="dxa"/>
+            <w:tcW w:w="2320" w:type="dxa"/>
           </w:tcPr>
           <w:p>
             <w:pPr>
               <w:jc w:val="center"/>
               <w:rPr>
                 <w:rFonts w:ascii="Segoe UI" w:hAnsi="Segoe UI" w:cs="Segoe UI"/>
-                <w:sz w:val="20"/>
-                <w:szCs w:val="20"/>
-              </w:rPr>
-            </w:pPr>
-            <w:r>
-              <w:rPr>
-                <w:rFonts w:ascii="Segoe UI" w:hAnsi="Segoe UI" w:cs="Segoe UI"/>
-                <w:sz w:val="20"/>
-                <w:szCs w:val="20"/>
-              </w:rPr>
-              <w:t>Audit</w:t>
-            </w:r>
-            <w:r>
-              <w:rPr>
-                <w:rFonts w:ascii="Segoe UI" w:hAnsi="Segoe UI" w:cs="Segoe UI"/>
-                <w:sz w:val="20"/>
-                <w:szCs w:val="20"/>
-              </w:rPr>
-              <w:t xml:space="preserve"> </w:t>
-            </w:r>
-            <w:r>
-              <w:rPr>
-                <w:rFonts w:ascii="Segoe UI" w:hAnsi="Segoe UI" w:cs="Segoe UI"/>
-                <w:sz w:val="20"/>
-                <w:szCs w:val="20"/>
-              </w:rPr>
-              <w:t>Master</w:t>
-            </w:r>
-            <w:r>
-              <w:rPr>
-                <w:rFonts w:ascii="Segoe UI" w:hAnsi="Segoe UI" w:cs="Segoe UI"/>
-                <w:sz w:val="20"/>
-                <w:szCs w:val="20"/>
-              </w:rPr>
-              <w:t xml:space="preserve"> </w:t>
-            </w:r>
-            <w:r>
-              <w:rPr>
-                <w:rFonts w:ascii="Segoe UI" w:hAnsi="Segoe UI" w:cs="Segoe UI"/>
-                <w:sz w:val="20"/>
-                <w:szCs w:val="20"/>
-              </w:rPr>
-              <w:t>Id</w:t>
+                <w:b/>
+                <w:sz w:val="20"/>
+                <w:szCs w:val="20"/>
+              </w:rPr>
+            </w:pPr>
+            <w:r>
+              <w:rPr>
+                <w:rFonts w:ascii="Segoe UI" w:hAnsi="Segoe UI" w:cs="Segoe UI"/>
+                <w:b/>
+                <w:sz w:val="20"/>
+                <w:szCs w:val="20"/>
+              </w:rPr>
+              <w:t>Audit Master Id</w:t>
             </w:r>
           </w:p>
         </w:tc>
@@ -628,7 +596,29 @@
       <w:tr>
         <w:tc>
           <w:tcPr>
-            <w:tcW w:w="3116" w:type="dxa"/>
+            <w:tcW w:w="2109" w:type="dxa"/>
+          </w:tcPr>
+          <w:p>
+            <w:pPr>
+              <w:rPr>
+                <w:rFonts w:ascii="Segoe UI" w:hAnsi="Segoe UI" w:cs="Segoe UI"/>
+                <w:sz w:val="20"/>
+                <w:szCs w:val="20"/>
+              </w:rPr>
+            </w:pPr>
+            <w:r>
+              <w:rPr>
+                <w:rFonts w:ascii="Segoe UI" w:hAnsi="Segoe UI" w:cs="Segoe UI"/>
+                <w:sz w:val="20"/>
+                <w:szCs w:val="20"/>
+              </w:rPr>
+              <w:t>Successful</w:t>
+            </w:r>
+          </w:p>
+        </w:tc>
+        <w:tc>
+          <w:tcPr>
+            <w:tcW w:w="2531" w:type="dxa"/>
           </w:tcPr>
           <w:p>
             <w:pPr>
@@ -650,7 +640,7 @@
         </w:tc>
         <w:tc>
           <w:tcPr>
-            <w:tcW w:w="3117" w:type="dxa"/>
+            <w:tcW w:w="2390" w:type="dxa"/>
           </w:tcPr>
           <w:p>
             <w:pPr>
@@ -672,7 +662,7 @@
         </w:tc>
         <w:tc>
           <w:tcPr>
-            <w:tcW w:w="3117" w:type="dxa"/>
+            <w:tcW w:w="2320" w:type="dxa"/>
           </w:tcPr>
           <w:p>
             <w:pPr>
@@ -696,37 +686,51 @@
       <w:tr>
         <w:tc>
           <w:tcPr>
-            <w:tcW w:w="3116" w:type="dxa"/>
-          </w:tcPr>
-          <w:p>
-            <w:pPr>
-              <w:rPr>
-                <w:rFonts w:ascii="Segoe UI" w:hAnsi="Segoe UI" w:cs="Segoe UI"/>
-                <w:sz w:val="20"/>
-                <w:szCs w:val="20"/>
-              </w:rPr>
-            </w:pPr>
-            <w:r>
-              <w:rPr>
-                <w:rFonts w:ascii="Segoe UI" w:hAnsi="Segoe UI" w:cs="Segoe UI"/>
-                <w:sz w:val="20"/>
-                <w:szCs w:val="20"/>
-              </w:rPr>
-              <w:t>Scrape Session Data</w:t>
-            </w:r>
-            <w:r>
-              <w:rPr>
-                <w:rFonts w:ascii="Segoe UI" w:hAnsi="Segoe UI" w:cs="Segoe UI"/>
-                <w:sz w:val="20"/>
-                <w:szCs w:val="20"/>
-              </w:rPr>
-              <w:t xml:space="preserve"> successfully received</w:t>
-            </w:r>
-          </w:p>
-        </w:tc>
-        <w:tc>
-          <w:tcPr>
-            <w:tcW w:w="3117" w:type="dxa"/>
+            <w:tcW w:w="2109" w:type="dxa"/>
+          </w:tcPr>
+          <w:p>
+            <w:pPr>
+              <w:rPr>
+                <w:rFonts w:ascii="Segoe UI" w:hAnsi="Segoe UI" w:cs="Segoe UI"/>
+                <w:sz w:val="20"/>
+                <w:szCs w:val="20"/>
+              </w:rPr>
+            </w:pPr>
+            <w:r>
+              <w:rPr>
+                <w:rFonts w:ascii="Segoe UI" w:hAnsi="Segoe UI" w:cs="Segoe UI"/>
+                <w:sz w:val="20"/>
+                <w:szCs w:val="20"/>
+              </w:rPr>
+              <w:t>Successful</w:t>
+            </w:r>
+          </w:p>
+        </w:tc>
+        <w:tc>
+          <w:tcPr>
+            <w:tcW w:w="2531" w:type="dxa"/>
+          </w:tcPr>
+          <w:p>
+            <w:pPr>
+              <w:rPr>
+                <w:rFonts w:ascii="Segoe UI" w:hAnsi="Segoe UI" w:cs="Segoe UI"/>
+                <w:sz w:val="20"/>
+                <w:szCs w:val="20"/>
+              </w:rPr>
+            </w:pPr>
+            <w:r>
+              <w:rPr>
+                <w:rFonts w:ascii="Segoe UI" w:hAnsi="Segoe UI" w:cs="Segoe UI"/>
+                <w:sz w:val="20"/>
+                <w:szCs w:val="20"/>
+              </w:rPr>
+              <w:t>Scrape Session Data successfully received</w:t>
+            </w:r>
+          </w:p>
+        </w:tc>
+        <w:tc>
+          <w:tcPr>
+            <w:tcW w:w="2390" w:type="dxa"/>
           </w:tcPr>
           <w:p>
             <w:pPr>
@@ -743,29 +747,13 @@
                 <w:sz w:val="20"/>
                 <w:szCs w:val="20"/>
               </w:rPr>
-              <w:t>2014-05-10 11:</w:t>
-            </w:r>
-            <w:r>
-              <w:rPr>
-                <w:rFonts w:ascii="Segoe UI" w:hAnsi="Segoe UI" w:cs="Segoe UI"/>
-                <w:sz w:val="20"/>
-                <w:szCs w:val="20"/>
-              </w:rPr>
-              <w:t>1</w:t>
-            </w:r>
-            <w:r>
-              <w:rPr>
-                <w:rFonts w:ascii="Segoe UI" w:hAnsi="Segoe UI" w:cs="Segoe UI"/>
-                <w:sz w:val="20"/>
-                <w:szCs w:val="20"/>
-              </w:rPr>
-              <w:t>0:00 AM</w:t>
-            </w:r>
-          </w:p>
-        </w:tc>
-        <w:tc>
-          <w:tcPr>
-            <w:tcW w:w="3117" w:type="dxa"/>
+              <w:t>2014-05-10 11:10:00 AM</w:t>
+            </w:r>
+          </w:p>
+        </w:tc>
+        <w:tc>
+          <w:tcPr>
+            <w:tcW w:w="2320" w:type="dxa"/>
           </w:tcPr>
           <w:p>
             <w:pPr>
@@ -789,75 +777,73 @@
       <w:tr>
         <w:tc>
           <w:tcPr>
-            <w:tcW w:w="3116" w:type="dxa"/>
-          </w:tcPr>
-          <w:p>
-            <w:pPr>
-              <w:rPr>
-                <w:rFonts w:ascii="Segoe UI" w:hAnsi="Segoe UI" w:cs="Segoe UI"/>
-                <w:sz w:val="20"/>
-                <w:szCs w:val="20"/>
-              </w:rPr>
-            </w:pPr>
-            <w:r>
-              <w:rPr>
-                <w:rFonts w:ascii="Segoe UI" w:hAnsi="Segoe UI" w:cs="Segoe UI"/>
-                <w:sz w:val="20"/>
-                <w:szCs w:val="20"/>
-              </w:rPr>
-              <w:t>Scrape Session Interpretation</w:t>
-            </w:r>
-            <w:r>
-              <w:rPr>
-                <w:rFonts w:ascii="Segoe UI" w:hAnsi="Segoe UI" w:cs="Segoe UI"/>
-                <w:sz w:val="20"/>
-                <w:szCs w:val="20"/>
-              </w:rPr>
-              <w:t xml:space="preserve"> successful</w:t>
-            </w:r>
-          </w:p>
-        </w:tc>
-        <w:tc>
-          <w:tcPr>
-            <w:tcW w:w="3117" w:type="dxa"/>
-          </w:tcPr>
-          <w:p>
-            <w:pPr>
-              <w:rPr>
-                <w:rFonts w:ascii="Segoe UI" w:hAnsi="Segoe UI" w:cs="Segoe UI"/>
-                <w:sz w:val="20"/>
-                <w:szCs w:val="20"/>
-              </w:rPr>
-            </w:pPr>
-            <w:r>
-              <w:rPr>
-                <w:rFonts w:ascii="Segoe UI" w:hAnsi="Segoe UI" w:cs="Segoe UI"/>
-                <w:sz w:val="20"/>
-                <w:szCs w:val="20"/>
-              </w:rPr>
-              <w:t>2014-05-10 11:10:</w:t>
-            </w:r>
-            <w:r>
-              <w:rPr>
-                <w:rFonts w:ascii="Segoe UI" w:hAnsi="Segoe UI" w:cs="Segoe UI"/>
-                <w:sz w:val="20"/>
-                <w:szCs w:val="20"/>
-              </w:rPr>
-              <w:t>15</w:t>
-            </w:r>
-            <w:r>
-              <w:rPr>
-                <w:rFonts w:ascii="Segoe UI" w:hAnsi="Segoe UI" w:cs="Segoe UI"/>
-                <w:sz w:val="20"/>
-                <w:szCs w:val="20"/>
-              </w:rPr>
-              <w:t xml:space="preserve"> AM</w:t>
-            </w:r>
-          </w:p>
-        </w:tc>
-        <w:tc>
-          <w:tcPr>
-            <w:tcW w:w="3117" w:type="dxa"/>
+            <w:tcW w:w="2109" w:type="dxa"/>
+          </w:tcPr>
+          <w:p>
+            <w:pPr>
+              <w:rPr>
+                <w:rFonts w:ascii="Segoe UI" w:hAnsi="Segoe UI" w:cs="Segoe UI"/>
+                <w:sz w:val="20"/>
+                <w:szCs w:val="20"/>
+              </w:rPr>
+            </w:pPr>
+            <w:r>
+              <w:rPr>
+                <w:rFonts w:ascii="Segoe UI" w:hAnsi="Segoe UI" w:cs="Segoe UI"/>
+                <w:sz w:val="20"/>
+                <w:szCs w:val="20"/>
+              </w:rPr>
+              <w:t>Successful</w:t>
+            </w:r>
+          </w:p>
+        </w:tc>
+        <w:tc>
+          <w:tcPr>
+            <w:tcW w:w="2531" w:type="dxa"/>
+          </w:tcPr>
+          <w:p>
+            <w:pPr>
+              <w:rPr>
+                <w:rFonts w:ascii="Segoe UI" w:hAnsi="Segoe UI" w:cs="Segoe UI"/>
+                <w:sz w:val="20"/>
+                <w:szCs w:val="20"/>
+              </w:rPr>
+            </w:pPr>
+            <w:r>
+              <w:rPr>
+                <w:rFonts w:ascii="Segoe UI" w:hAnsi="Segoe UI" w:cs="Segoe UI"/>
+                <w:sz w:val="20"/>
+                <w:szCs w:val="20"/>
+              </w:rPr>
+              <w:t>Scrape Session Interpretation successful</w:t>
+            </w:r>
+          </w:p>
+        </w:tc>
+        <w:tc>
+          <w:tcPr>
+            <w:tcW w:w="2390" w:type="dxa"/>
+          </w:tcPr>
+          <w:p>
+            <w:pPr>
+              <w:rPr>
+                <w:rFonts w:ascii="Segoe UI" w:hAnsi="Segoe UI" w:cs="Segoe UI"/>
+                <w:sz w:val="20"/>
+                <w:szCs w:val="20"/>
+              </w:rPr>
+            </w:pPr>
+            <w:r>
+              <w:rPr>
+                <w:rFonts w:ascii="Segoe UI" w:hAnsi="Segoe UI" w:cs="Segoe UI"/>
+                <w:sz w:val="20"/>
+                <w:szCs w:val="20"/>
+              </w:rPr>
+              <w:t>2014-05-10 11:10:15 AM</w:t>
+            </w:r>
+          </w:p>
+        </w:tc>
+        <w:tc>
+          <w:tcPr>
+            <w:tcW w:w="2320" w:type="dxa"/>
           </w:tcPr>
           <w:p>
             <w:pPr>
@@ -881,75 +867,73 @@
       <w:tr>
         <w:tc>
           <w:tcPr>
-            <w:tcW w:w="3116" w:type="dxa"/>
-          </w:tcPr>
-          <w:p>
-            <w:pPr>
-              <w:rPr>
-                <w:rFonts w:ascii="Segoe UI" w:hAnsi="Segoe UI" w:cs="Segoe UI"/>
-                <w:sz w:val="20"/>
-                <w:szCs w:val="20"/>
-              </w:rPr>
-            </w:pPr>
-            <w:r>
-              <w:rPr>
-                <w:rFonts w:ascii="Segoe UI" w:hAnsi="Segoe UI" w:cs="Segoe UI"/>
-                <w:sz w:val="20"/>
-                <w:szCs w:val="20"/>
-              </w:rPr>
-              <w:t>Scrape Session Data Pairs</w:t>
-            </w:r>
-            <w:r>
-              <w:rPr>
-                <w:rFonts w:ascii="Segoe UI" w:hAnsi="Segoe UI" w:cs="Segoe UI"/>
-                <w:sz w:val="20"/>
-                <w:szCs w:val="20"/>
-              </w:rPr>
-              <w:t xml:space="preserve"> Conversion Successful</w:t>
-            </w:r>
-          </w:p>
-        </w:tc>
-        <w:tc>
-          <w:tcPr>
-            <w:tcW w:w="3117" w:type="dxa"/>
-          </w:tcPr>
-          <w:p>
-            <w:pPr>
-              <w:rPr>
-                <w:rFonts w:ascii="Segoe UI" w:hAnsi="Segoe UI" w:cs="Segoe UI"/>
-                <w:sz w:val="20"/>
-                <w:szCs w:val="20"/>
-              </w:rPr>
-            </w:pPr>
-            <w:r>
-              <w:rPr>
-                <w:rFonts w:ascii="Segoe UI" w:hAnsi="Segoe UI" w:cs="Segoe UI"/>
-                <w:sz w:val="20"/>
-                <w:szCs w:val="20"/>
-              </w:rPr>
-              <w:t>2014-05-10 11:10:</w:t>
-            </w:r>
-            <w:r>
-              <w:rPr>
-                <w:rFonts w:ascii="Segoe UI" w:hAnsi="Segoe UI" w:cs="Segoe UI"/>
-                <w:sz w:val="20"/>
-                <w:szCs w:val="20"/>
-              </w:rPr>
-              <w:t>17</w:t>
-            </w:r>
-            <w:r>
-              <w:rPr>
-                <w:rFonts w:ascii="Segoe UI" w:hAnsi="Segoe UI" w:cs="Segoe UI"/>
-                <w:sz w:val="20"/>
-                <w:szCs w:val="20"/>
-              </w:rPr>
-              <w:t xml:space="preserve"> AM</w:t>
-            </w:r>
-          </w:p>
-        </w:tc>
-        <w:tc>
-          <w:tcPr>
-            <w:tcW w:w="3117" w:type="dxa"/>
+            <w:tcW w:w="2109" w:type="dxa"/>
+          </w:tcPr>
+          <w:p>
+            <w:pPr>
+              <w:rPr>
+                <w:rFonts w:ascii="Segoe UI" w:hAnsi="Segoe UI" w:cs="Segoe UI"/>
+                <w:sz w:val="20"/>
+                <w:szCs w:val="20"/>
+              </w:rPr>
+            </w:pPr>
+            <w:r>
+              <w:rPr>
+                <w:rFonts w:ascii="Segoe UI" w:hAnsi="Segoe UI" w:cs="Segoe UI"/>
+                <w:sz w:val="20"/>
+                <w:szCs w:val="20"/>
+              </w:rPr>
+              <w:t>Successful</w:t>
+            </w:r>
+          </w:p>
+        </w:tc>
+        <w:tc>
+          <w:tcPr>
+            <w:tcW w:w="2531" w:type="dxa"/>
+          </w:tcPr>
+          <w:p>
+            <w:pPr>
+              <w:rPr>
+                <w:rFonts w:ascii="Segoe UI" w:hAnsi="Segoe UI" w:cs="Segoe UI"/>
+                <w:sz w:val="20"/>
+                <w:szCs w:val="20"/>
+              </w:rPr>
+            </w:pPr>
+            <w:r>
+              <w:rPr>
+                <w:rFonts w:ascii="Segoe UI" w:hAnsi="Segoe UI" w:cs="Segoe UI"/>
+                <w:sz w:val="20"/>
+                <w:szCs w:val="20"/>
+              </w:rPr>
+              <w:t>Scrape Session Data Pairs Conversion Successful</w:t>
+            </w:r>
+          </w:p>
+        </w:tc>
+        <w:tc>
+          <w:tcPr>
+            <w:tcW w:w="2390" w:type="dxa"/>
+          </w:tcPr>
+          <w:p>
+            <w:pPr>
+              <w:rPr>
+                <w:rFonts w:ascii="Segoe UI" w:hAnsi="Segoe UI" w:cs="Segoe UI"/>
+                <w:sz w:val="20"/>
+                <w:szCs w:val="20"/>
+              </w:rPr>
+            </w:pPr>
+            <w:r>
+              <w:rPr>
+                <w:rFonts w:ascii="Segoe UI" w:hAnsi="Segoe UI" w:cs="Segoe UI"/>
+                <w:sz w:val="20"/>
+                <w:szCs w:val="20"/>
+              </w:rPr>
+              <w:t>2014-05-10 11:10:17 AM</w:t>
+            </w:r>
+          </w:p>
+        </w:tc>
+        <w:tc>
+          <w:tcPr>
+            <w:tcW w:w="2320" w:type="dxa"/>
           </w:tcPr>
           <w:p>
             <w:pPr>
@@ -973,75 +957,73 @@
       <w:tr>
         <w:tc>
           <w:tcPr>
-            <w:tcW w:w="3116" w:type="dxa"/>
-          </w:tcPr>
-          <w:p>
-            <w:pPr>
-              <w:rPr>
-                <w:rFonts w:ascii="Segoe UI" w:hAnsi="Segoe UI" w:cs="Segoe UI"/>
-                <w:sz w:val="20"/>
-                <w:szCs w:val="20"/>
-              </w:rPr>
-            </w:pPr>
-            <w:r>
-              <w:rPr>
-                <w:rFonts w:ascii="Segoe UI" w:hAnsi="Segoe UI" w:cs="Segoe UI"/>
-                <w:sz w:val="20"/>
-                <w:szCs w:val="20"/>
-              </w:rPr>
-              <w:t>Scrape Session Validation</w:t>
-            </w:r>
-            <w:r>
-              <w:rPr>
-                <w:rFonts w:ascii="Segoe UI" w:hAnsi="Segoe UI" w:cs="Segoe UI"/>
-                <w:sz w:val="20"/>
-                <w:szCs w:val="20"/>
-              </w:rPr>
-              <w:t xml:space="preserve"> Successful</w:t>
-            </w:r>
-          </w:p>
-        </w:tc>
-        <w:tc>
-          <w:tcPr>
-            <w:tcW w:w="3117" w:type="dxa"/>
-          </w:tcPr>
-          <w:p>
-            <w:pPr>
-              <w:rPr>
-                <w:rFonts w:ascii="Segoe UI" w:hAnsi="Segoe UI" w:cs="Segoe UI"/>
-                <w:sz w:val="20"/>
-                <w:szCs w:val="20"/>
-              </w:rPr>
-            </w:pPr>
-            <w:r>
-              <w:rPr>
-                <w:rFonts w:ascii="Segoe UI" w:hAnsi="Segoe UI" w:cs="Segoe UI"/>
-                <w:sz w:val="20"/>
-                <w:szCs w:val="20"/>
-              </w:rPr>
-              <w:t>2014-05-10 11:10:</w:t>
-            </w:r>
-            <w:r>
-              <w:rPr>
-                <w:rFonts w:ascii="Segoe UI" w:hAnsi="Segoe UI" w:cs="Segoe UI"/>
-                <w:sz w:val="20"/>
-                <w:szCs w:val="20"/>
-              </w:rPr>
-              <w:t>20</w:t>
-            </w:r>
-            <w:r>
-              <w:rPr>
-                <w:rFonts w:ascii="Segoe UI" w:hAnsi="Segoe UI" w:cs="Segoe UI"/>
-                <w:sz w:val="20"/>
-                <w:szCs w:val="20"/>
-              </w:rPr>
-              <w:t xml:space="preserve"> AM</w:t>
-            </w:r>
-          </w:p>
-        </w:tc>
-        <w:tc>
-          <w:tcPr>
-            <w:tcW w:w="3117" w:type="dxa"/>
+            <w:tcW w:w="2109" w:type="dxa"/>
+          </w:tcPr>
+          <w:p>
+            <w:pPr>
+              <w:rPr>
+                <w:rFonts w:ascii="Segoe UI" w:hAnsi="Segoe UI" w:cs="Segoe UI"/>
+                <w:sz w:val="20"/>
+                <w:szCs w:val="20"/>
+              </w:rPr>
+            </w:pPr>
+            <w:r>
+              <w:rPr>
+                <w:rFonts w:ascii="Segoe UI" w:hAnsi="Segoe UI" w:cs="Segoe UI"/>
+                <w:sz w:val="20"/>
+                <w:szCs w:val="20"/>
+              </w:rPr>
+              <w:t>Successful</w:t>
+            </w:r>
+          </w:p>
+        </w:tc>
+        <w:tc>
+          <w:tcPr>
+            <w:tcW w:w="2531" w:type="dxa"/>
+          </w:tcPr>
+          <w:p>
+            <w:pPr>
+              <w:rPr>
+                <w:rFonts w:ascii="Segoe UI" w:hAnsi="Segoe UI" w:cs="Segoe UI"/>
+                <w:sz w:val="20"/>
+                <w:szCs w:val="20"/>
+              </w:rPr>
+            </w:pPr>
+            <w:r>
+              <w:rPr>
+                <w:rFonts w:ascii="Segoe UI" w:hAnsi="Segoe UI" w:cs="Segoe UI"/>
+                <w:sz w:val="20"/>
+                <w:szCs w:val="20"/>
+              </w:rPr>
+              <w:t>Scrape Session Validation Successful</w:t>
+            </w:r>
+          </w:p>
+        </w:tc>
+        <w:tc>
+          <w:tcPr>
+            <w:tcW w:w="2390" w:type="dxa"/>
+          </w:tcPr>
+          <w:p>
+            <w:pPr>
+              <w:rPr>
+                <w:rFonts w:ascii="Segoe UI" w:hAnsi="Segoe UI" w:cs="Segoe UI"/>
+                <w:sz w:val="20"/>
+                <w:szCs w:val="20"/>
+              </w:rPr>
+            </w:pPr>
+            <w:r>
+              <w:rPr>
+                <w:rFonts w:ascii="Segoe UI" w:hAnsi="Segoe UI" w:cs="Segoe UI"/>
+                <w:sz w:val="20"/>
+                <w:szCs w:val="20"/>
+              </w:rPr>
+              <w:t>2014-05-10 11:10:20 AM</w:t>
+            </w:r>
+          </w:p>
+        </w:tc>
+        <w:tc>
+          <w:tcPr>
+            <w:tcW w:w="2320" w:type="dxa"/>
           </w:tcPr>
           <w:p>
             <w:pPr>
@@ -1065,7 +1047,29 @@
       <w:tr>
         <w:tc>
           <w:tcPr>
-            <w:tcW w:w="3116" w:type="dxa"/>
+            <w:tcW w:w="2109" w:type="dxa"/>
+          </w:tcPr>
+          <w:p>
+            <w:pPr>
+              <w:rPr>
+                <w:rFonts w:ascii="Segoe UI" w:hAnsi="Segoe UI" w:cs="Segoe UI"/>
+                <w:sz w:val="20"/>
+                <w:szCs w:val="20"/>
+              </w:rPr>
+            </w:pPr>
+            <w:r>
+              <w:rPr>
+                <w:rFonts w:ascii="Segoe UI" w:hAnsi="Segoe UI" w:cs="Segoe UI"/>
+                <w:sz w:val="20"/>
+                <w:szCs w:val="20"/>
+              </w:rPr>
+              <w:t>Successful</w:t>
+            </w:r>
+          </w:p>
+        </w:tc>
+        <w:tc>
+          <w:tcPr>
+            <w:tcW w:w="2531" w:type="dxa"/>
           </w:tcPr>
           <w:p>
             <w:pPr>
@@ -1087,45 +1091,29 @@
         </w:tc>
         <w:tc>
           <w:tcPr>
-            <w:tcW w:w="3117" w:type="dxa"/>
-          </w:tcPr>
-          <w:p>
-            <w:pPr>
-              <w:rPr>
-                <w:rFonts w:ascii="Segoe UI" w:hAnsi="Segoe UI" w:cs="Segoe UI"/>
-                <w:sz w:val="20"/>
-                <w:szCs w:val="20"/>
-              </w:rPr>
-            </w:pPr>
-            <w:r>
-              <w:rPr>
-                <w:rFonts w:ascii="Segoe UI" w:hAnsi="Segoe UI" w:cs="Segoe UI"/>
-                <w:sz w:val="20"/>
-                <w:szCs w:val="20"/>
-              </w:rPr>
-              <w:t>2014-05-10 11:10:</w:t>
-            </w:r>
-            <w:r>
-              <w:rPr>
-                <w:rFonts w:ascii="Segoe UI" w:hAnsi="Segoe UI" w:cs="Segoe UI"/>
-                <w:sz w:val="20"/>
-                <w:szCs w:val="20"/>
-              </w:rPr>
-              <w:t>4</w:t>
-            </w:r>
-            <w:r>
-              <w:rPr>
-                <w:rFonts w:ascii="Segoe UI" w:hAnsi="Segoe UI" w:cs="Segoe UI"/>
-                <w:sz w:val="20"/>
-                <w:szCs w:val="20"/>
-              </w:rPr>
-              <w:t>0 AM</w:t>
-            </w:r>
-          </w:p>
-        </w:tc>
-        <w:tc>
-          <w:tcPr>
-            <w:tcW w:w="3117" w:type="dxa"/>
+            <w:tcW w:w="2390" w:type="dxa"/>
+          </w:tcPr>
+          <w:p>
+            <w:pPr>
+              <w:rPr>
+                <w:rFonts w:ascii="Segoe UI" w:hAnsi="Segoe UI" w:cs="Segoe UI"/>
+                <w:sz w:val="20"/>
+                <w:szCs w:val="20"/>
+              </w:rPr>
+            </w:pPr>
+            <w:r>
+              <w:rPr>
+                <w:rFonts w:ascii="Segoe UI" w:hAnsi="Segoe UI" w:cs="Segoe UI"/>
+                <w:sz w:val="20"/>
+                <w:szCs w:val="20"/>
+              </w:rPr>
+              <w:t>2014-05-10 11:10:40 AM</w:t>
+            </w:r>
+          </w:p>
+        </w:tc>
+        <w:tc>
+          <w:tcPr>
+            <w:tcW w:w="2320" w:type="dxa"/>
           </w:tcPr>
           <w:p>
             <w:pPr>
@@ -1142,6 +1130,187 @@
                 <w:szCs w:val="20"/>
               </w:rPr>
               <w:t>1</w:t>
+            </w:r>
+          </w:p>
+        </w:tc>
+      </w:tr>
+      <w:tr>
+        <w:tc>
+          <w:tcPr>
+            <w:tcW w:w="2109" w:type="dxa"/>
+          </w:tcPr>
+          <w:p>
+            <w:pPr>
+              <w:rPr>
+                <w:rFonts w:ascii="Segoe UI" w:hAnsi="Segoe UI" w:cs="Segoe UI"/>
+                <w:sz w:val="20"/>
+                <w:szCs w:val="20"/>
+              </w:rPr>
+            </w:pPr>
+            <w:r>
+              <w:rPr>
+                <w:rFonts w:ascii="Segoe UI" w:hAnsi="Segoe UI" w:cs="Segoe UI"/>
+                <w:sz w:val="20"/>
+                <w:szCs w:val="20"/>
+              </w:rPr>
+              <w:t>Successful</w:t>
+            </w:r>
+          </w:p>
+        </w:tc>
+        <w:tc>
+          <w:tcPr>
+            <w:tcW w:w="2531" w:type="dxa"/>
+          </w:tcPr>
+          <w:p>
+            <w:pPr>
+              <w:rPr>
+                <w:rFonts w:ascii="Segoe UI" w:hAnsi="Segoe UI" w:cs="Segoe UI"/>
+                <w:sz w:val="20"/>
+                <w:szCs w:val="20"/>
+              </w:rPr>
+            </w:pPr>
+            <w:r>
+              <w:rPr>
+                <w:rFonts w:ascii="Segoe UI" w:hAnsi="Segoe UI" w:cs="Segoe UI"/>
+                <w:sz w:val="20"/>
+                <w:szCs w:val="20"/>
+              </w:rPr>
+              <w:t>Scrapper has initiated</w:t>
+            </w:r>
+          </w:p>
+        </w:tc>
+        <w:tc>
+          <w:tcPr>
+            <w:tcW w:w="2390" w:type="dxa"/>
+          </w:tcPr>
+          <w:p>
+            <w:pPr>
+              <w:rPr>
+                <w:rFonts w:ascii="Segoe UI" w:hAnsi="Segoe UI" w:cs="Segoe UI"/>
+                <w:sz w:val="20"/>
+                <w:szCs w:val="20"/>
+              </w:rPr>
+            </w:pPr>
+            <w:r>
+              <w:rPr>
+                <w:rFonts w:ascii="Segoe UI" w:hAnsi="Segoe UI" w:cs="Segoe UI"/>
+                <w:sz w:val="20"/>
+                <w:szCs w:val="20"/>
+              </w:rPr>
+              <w:t>2014-05-10 11:15:00 AM</w:t>
+            </w:r>
+          </w:p>
+        </w:tc>
+        <w:tc>
+          <w:tcPr>
+            <w:tcW w:w="2320" w:type="dxa"/>
+          </w:tcPr>
+          <w:p>
+            <w:pPr>
+              <w:rPr>
+                <w:rFonts w:ascii="Segoe UI" w:hAnsi="Segoe UI" w:cs="Segoe UI"/>
+                <w:sz w:val="20"/>
+                <w:szCs w:val="20"/>
+              </w:rPr>
+            </w:pPr>
+            <w:r>
+              <w:rPr>
+                <w:rFonts w:ascii="Segoe UI" w:hAnsi="Segoe UI" w:cs="Segoe UI"/>
+                <w:sz w:val="20"/>
+                <w:szCs w:val="20"/>
+              </w:rPr>
+              <w:t>2</w:t>
+            </w:r>
+          </w:p>
+        </w:tc>
+      </w:tr>
+      <w:tr>
+        <w:tc>
+          <w:tcPr>
+            <w:tcW w:w="2109" w:type="dxa"/>
+          </w:tcPr>
+          <w:p>
+            <w:pPr>
+              <w:rPr>
+                <w:rFonts w:ascii="Segoe UI" w:hAnsi="Segoe UI" w:cs="Segoe UI"/>
+                <w:sz w:val="20"/>
+                <w:szCs w:val="20"/>
+              </w:rPr>
+            </w:pPr>
+            <w:r>
+              <w:rPr>
+                <w:rFonts w:ascii="Segoe UI" w:hAnsi="Segoe UI" w:cs="Segoe UI"/>
+                <w:sz w:val="20"/>
+                <w:szCs w:val="20"/>
+              </w:rPr>
+              <w:t>Failed</w:t>
+            </w:r>
+          </w:p>
+        </w:tc>
+        <w:tc>
+          <w:tcPr>
+            <w:tcW w:w="2531" w:type="dxa"/>
+          </w:tcPr>
+          <w:p>
+            <w:pPr>
+              <w:rPr>
+                <w:rFonts w:ascii="Segoe UI" w:hAnsi="Segoe UI" w:cs="Segoe UI"/>
+                <w:sz w:val="20"/>
+                <w:szCs w:val="20"/>
+              </w:rPr>
+            </w:pPr>
+            <w:r>
+              <w:rPr>
+                <w:rFonts w:ascii="Segoe UI" w:hAnsi="Segoe UI" w:cs="Segoe UI"/>
+                <w:sz w:val="20"/>
+                <w:szCs w:val="20"/>
+              </w:rPr>
+              <w:t>Scrape Session failed</w:t>
+            </w:r>
+          </w:p>
+        </w:tc>
+        <w:tc>
+          <w:tcPr>
+            <w:tcW w:w="2390" w:type="dxa"/>
+          </w:tcPr>
+          <w:p>
+            <w:pPr>
+              <w:rPr>
+                <w:rFonts w:ascii="Segoe UI" w:hAnsi="Segoe UI" w:cs="Segoe UI"/>
+                <w:b/>
+                <w:sz w:val="20"/>
+                <w:szCs w:val="20"/>
+              </w:rPr>
+            </w:pPr>
+            <w:r>
+              <w:rPr>
+                <w:rFonts w:ascii="Segoe UI" w:hAnsi="Segoe UI" w:cs="Segoe UI"/>
+                <w:sz w:val="20"/>
+                <w:szCs w:val="20"/>
+              </w:rPr>
+              <w:t>2014-05-10 11:15:10 AM</w:t>
+            </w:r>
+          </w:p>
+        </w:tc>
+        <w:tc>
+          <w:tcPr>
+            <w:tcW w:w="2320" w:type="dxa"/>
+          </w:tcPr>
+          <w:p>
+            <w:pPr>
+              <w:rPr>
+                <w:rFonts w:ascii="Segoe UI" w:hAnsi="Segoe UI" w:cs="Segoe UI"/>
+                <w:sz w:val="20"/>
+                <w:szCs w:val="20"/>
+              </w:rPr>
+            </w:pPr>
+            <w:r>
+              <w:rPr>
+                <w:rFonts w:ascii="Segoe UI" w:hAnsi="Segoe UI" w:cs="Segoe UI"/>
+                <w:sz w:val="20"/>
+                <w:szCs w:val="20"/>
+              </w:rPr>
+              <w:t>2</w:t>
             </w:r>
           </w:p>
         </w:tc>
@@ -1170,7 +1339,168 @@
           <w:sz w:val="20"/>
           <w:szCs w:val="20"/>
         </w:rPr>
-        <w:t xml:space="preserve">Scenario: Log task statuses </w:t>
+        <w:br w:type="page"/>
+      </w:r>
+    </w:p>
+    <w:p>
+      <w:pPr>
+        <w:rPr>
+          <w:rFonts w:ascii="Segoe UI" w:hAnsi="Segoe UI" w:cs="Segoe UI"/>
+          <w:sz w:val="20"/>
+          <w:szCs w:val="20"/>
+        </w:rPr>
+      </w:pPr>
+      <w:r>
+        <w:rPr>
+          <w:rFonts w:ascii="Segoe UI" w:hAnsi="Segoe UI" w:cs="Segoe UI"/>
+          <w:sz w:val="20"/>
+          <w:szCs w:val="20"/>
+        </w:rPr>
+        <w:lastRenderedPageBreak/>
+        <w:t>Feature: APS Scrape Session</w:t>
+      </w:r>
+      <w:r>
+        <w:rPr>
+          <w:rFonts w:ascii="Segoe UI" w:hAnsi="Segoe UI" w:cs="Segoe UI"/>
+          <w:sz w:val="20"/>
+          <w:szCs w:val="20"/>
+        </w:rPr>
+        <w:t xml:space="preserve"> Agent</w:t>
+      </w:r>
+    </w:p>
+    <w:p>
+      <w:pPr>
+        <w:pStyle w:val="ListParagraph"/>
+        <w:numPr>
+          <w:ilvl w:val="0"/>
+          <w:numId w:val="2"/>
+        </w:numPr>
+        <w:rPr>
+          <w:rFonts w:ascii="Segoe UI" w:hAnsi="Segoe UI" w:cs="Segoe UI"/>
+          <w:sz w:val="20"/>
+          <w:szCs w:val="20"/>
+        </w:rPr>
+      </w:pPr>
+      <w:r>
+        <w:rPr>
+          <w:rFonts w:ascii="Segoe UI" w:hAnsi="Segoe UI" w:cs="Segoe UI"/>
+          <w:sz w:val="20"/>
+          <w:szCs w:val="20"/>
+        </w:rPr>
+        <w:t>Initiate web scraper</w:t>
+      </w:r>
+    </w:p>
+    <w:p>
+      <w:pPr>
+        <w:pStyle w:val="ListParagraph"/>
+        <w:numPr>
+          <w:ilvl w:val="0"/>
+          <w:numId w:val="2"/>
+        </w:numPr>
+        <w:rPr>
+          <w:rFonts w:ascii="Segoe UI" w:hAnsi="Segoe UI" w:cs="Segoe UI"/>
+          <w:sz w:val="20"/>
+          <w:szCs w:val="20"/>
+        </w:rPr>
+      </w:pPr>
+      <w:r>
+        <w:rPr>
+          <w:rFonts w:ascii="Segoe UI" w:hAnsi="Segoe UI" w:cs="Segoe UI"/>
+          <w:sz w:val="20"/>
+          <w:szCs w:val="20"/>
+        </w:rPr>
+        <w:t>Initiates the data interpreter</w:t>
+      </w:r>
+    </w:p>
+    <w:p>
+      <w:pPr>
+        <w:pStyle w:val="ListParagraph"/>
+        <w:numPr>
+          <w:ilvl w:val="0"/>
+          <w:numId w:val="2"/>
+        </w:numPr>
+        <w:rPr>
+          <w:rFonts w:ascii="Segoe UI" w:hAnsi="Segoe UI" w:cs="Segoe UI"/>
+          <w:sz w:val="20"/>
+          <w:szCs w:val="20"/>
+        </w:rPr>
+      </w:pPr>
+      <w:r>
+        <w:rPr>
+          <w:rFonts w:ascii="Segoe UI" w:hAnsi="Segoe UI" w:cs="Segoe UI"/>
+          <w:sz w:val="20"/>
+          <w:szCs w:val="20"/>
+        </w:rPr>
+        <w:t>Initiates the data validator</w:t>
+      </w:r>
+    </w:p>
+    <w:p>
+      <w:pPr>
+        <w:pStyle w:val="ListParagraph"/>
+        <w:numPr>
+          <w:ilvl w:val="0"/>
+          <w:numId w:val="2"/>
+        </w:numPr>
+        <w:rPr>
+          <w:rFonts w:ascii="Segoe UI" w:hAnsi="Segoe UI" w:cs="Segoe UI"/>
+          <w:sz w:val="20"/>
+          <w:szCs w:val="20"/>
+        </w:rPr>
+      </w:pPr>
+      <w:r>
+        <w:rPr>
+          <w:rFonts w:ascii="Segoe UI" w:hAnsi="Segoe UI" w:cs="Segoe UI"/>
+          <w:sz w:val="20"/>
+          <w:szCs w:val="20"/>
+        </w:rPr>
+        <w:t>Initiates the account statement composer</w:t>
+      </w:r>
+    </w:p>
+    <w:p>
+      <w:pPr>
+        <w:pStyle w:val="ListParagraph"/>
+        <w:numPr>
+          <w:ilvl w:val="0"/>
+          <w:numId w:val="2"/>
+        </w:numPr>
+        <w:rPr>
+          <w:rFonts w:ascii="Segoe UI" w:hAnsi="Segoe UI" w:cs="Segoe UI"/>
+          <w:sz w:val="20"/>
+          <w:szCs w:val="20"/>
+        </w:rPr>
+      </w:pPr>
+      <w:r>
+        <w:rPr>
+          <w:rFonts w:ascii="Segoe UI" w:hAnsi="Segoe UI" w:cs="Segoe UI"/>
+          <w:sz w:val="20"/>
+          <w:szCs w:val="20"/>
+        </w:rPr>
+        <w:t>Initiates failure handler</w:t>
+      </w:r>
+    </w:p>
+    <w:p>
+      <w:pPr>
+        <w:rPr>
+          <w:rFonts w:ascii="Segoe UI" w:hAnsi="Segoe UI" w:cs="Segoe UI"/>
+          <w:sz w:val="20"/>
+          <w:szCs w:val="20"/>
+        </w:rPr>
+      </w:pPr>
+      <w:r>
+        <w:rPr>
+          <w:rFonts w:ascii="Segoe UI" w:hAnsi="Segoe UI" w:cs="Segoe UI"/>
+          <w:sz w:val="20"/>
+          <w:szCs w:val="20"/>
+        </w:rPr>
+        <w:t>Scenario:</w:t>
+      </w:r>
+      <w:r>
+        <w:rPr>
+          <w:rFonts w:ascii="Segoe UI" w:hAnsi="Segoe UI" w:cs="Segoe UI"/>
+          <w:sz w:val="20"/>
+          <w:szCs w:val="20"/>
+        </w:rPr>
+        <w:t xml:space="preserve"> Initiate web scraper</w:t>
       </w:r>
     </w:p>
     <w:p>
@@ -1179,7 +1509,17 @@
       </w:pPr>
       <w:r>
         <w:tab/>
-        <w:t xml:space="preserve">Given the status </w:t>
+        <w:t xml:space="preserve">Given the </w:t>
+      </w:r>
+      <w:proofErr w:type="spellStart"/>
+      <w:proofErr w:type="gramStart"/>
+      <w:r>
+        <w:t>url</w:t>
+      </w:r>
+      <w:proofErr w:type="spellEnd"/>
+      <w:proofErr w:type="gramEnd"/>
+      <w:r>
+        <w:t xml:space="preserve"> and account information</w:t>
       </w:r>
     </w:p>
     <w:p>
@@ -1188,10 +1528,16 @@
       </w:pPr>
       <w:r>
         <w:tab/>
-        <w:t xml:space="preserve">When task completes </w:t>
-      </w:r>
-      <w:r>
-        <w:t>is a failure</w:t>
+        <w:t>When 3</w:t>
+      </w:r>
+      <w:r>
+        <w:rPr>
+          <w:vertAlign w:val="superscript"/>
+        </w:rPr>
+        <w:t>rd</w:t>
+      </w:r>
+      <w:r>
+        <w:t xml:space="preserve"> party scraper initiates and completes</w:t>
       </w:r>
     </w:p>
     <w:p>
@@ -1200,7 +1546,681 @@
       </w:pPr>
       <w:r>
         <w:tab/>
-        <w:t>Then log status to the database</w:t>
+        <w:t>Then result is return</w:t>
+      </w:r>
+    </w:p>
+    <w:p>
+      <w:pPr>
+        <w:rPr>
+          <w:rFonts w:ascii="Segoe UI" w:hAnsi="Segoe UI" w:cs="Segoe UI"/>
+          <w:sz w:val="20"/>
+          <w:szCs w:val="20"/>
+        </w:rPr>
+      </w:pPr>
+      <w:r>
+        <w:rPr>
+          <w:rFonts w:ascii="Segoe UI" w:hAnsi="Segoe UI" w:cs="Segoe UI"/>
+          <w:sz w:val="20"/>
+          <w:szCs w:val="20"/>
+        </w:rPr>
+        <w:t>Example:</w:t>
+      </w:r>
+    </w:p>
+    <w:tbl>
+      <w:tblPr>
+        <w:tblStyle w:val="TableGrid"/>
+        <w:tblW w:w="10368" w:type="dxa"/>
+        <w:tblInd w:w="-289" w:type="dxa"/>
+        <w:tblLook w:val="04A0" w:firstRow="1" w:lastRow="0" w:firstColumn="1" w:lastColumn="0" w:noHBand="0" w:noVBand="1"/>
+      </w:tblPr>
+      <w:tblGrid>
+        <w:gridCol w:w="2656"/>
+        <w:gridCol w:w="1729"/>
+        <w:gridCol w:w="1502"/>
+        <w:gridCol w:w="1507"/>
+        <w:gridCol w:w="1329"/>
+        <w:gridCol w:w="1645"/>
+      </w:tblGrid>
+      <w:tr>
+        <w:tc>
+          <w:tcPr>
+            <w:tcW w:w="2656" w:type="dxa"/>
+          </w:tcPr>
+          <w:p>
+            <w:pPr>
+              <w:jc w:val="center"/>
+              <w:rPr>
+                <w:rFonts w:ascii="Segoe UI" w:hAnsi="Segoe UI" w:cs="Segoe UI"/>
+                <w:b/>
+                <w:sz w:val="20"/>
+                <w:szCs w:val="20"/>
+              </w:rPr>
+            </w:pPr>
+            <w:proofErr w:type="spellStart"/>
+            <w:r>
+              <w:rPr>
+                <w:rFonts w:ascii="Segoe UI" w:hAnsi="Segoe UI" w:cs="Segoe UI"/>
+                <w:b/>
+                <w:sz w:val="20"/>
+                <w:szCs w:val="20"/>
+              </w:rPr>
+              <w:t>Url</w:t>
+            </w:r>
+            <w:proofErr w:type="spellEnd"/>
+          </w:p>
+        </w:tc>
+        <w:tc>
+          <w:tcPr>
+            <w:tcW w:w="1729" w:type="dxa"/>
+          </w:tcPr>
+          <w:p>
+            <w:pPr>
+              <w:jc w:val="center"/>
+              <w:rPr>
+                <w:rFonts w:ascii="Segoe UI" w:hAnsi="Segoe UI" w:cs="Segoe UI"/>
+                <w:b/>
+                <w:sz w:val="20"/>
+                <w:szCs w:val="20"/>
+              </w:rPr>
+            </w:pPr>
+            <w:r>
+              <w:rPr>
+                <w:rFonts w:ascii="Segoe UI" w:hAnsi="Segoe UI" w:cs="Segoe UI"/>
+                <w:b/>
+                <w:sz w:val="20"/>
+                <w:szCs w:val="20"/>
+              </w:rPr>
+              <w:t>Username</w:t>
+            </w:r>
+          </w:p>
+        </w:tc>
+        <w:tc>
+          <w:tcPr>
+            <w:tcW w:w="1502" w:type="dxa"/>
+          </w:tcPr>
+          <w:p>
+            <w:pPr>
+              <w:jc w:val="center"/>
+              <w:rPr>
+                <w:rFonts w:ascii="Segoe UI" w:hAnsi="Segoe UI" w:cs="Segoe UI"/>
+                <w:b/>
+                <w:sz w:val="20"/>
+                <w:szCs w:val="20"/>
+              </w:rPr>
+            </w:pPr>
+            <w:r>
+              <w:rPr>
+                <w:rFonts w:ascii="Segoe UI" w:hAnsi="Segoe UI" w:cs="Segoe UI"/>
+                <w:b/>
+                <w:sz w:val="20"/>
+                <w:szCs w:val="20"/>
+              </w:rPr>
+              <w:t>Password</w:t>
+            </w:r>
+          </w:p>
+        </w:tc>
+        <w:tc>
+          <w:tcPr>
+            <w:tcW w:w="1507" w:type="dxa"/>
+          </w:tcPr>
+          <w:p>
+            <w:pPr>
+              <w:jc w:val="center"/>
+              <w:rPr>
+                <w:rFonts w:ascii="Segoe UI" w:hAnsi="Segoe UI" w:cs="Segoe UI"/>
+                <w:b/>
+                <w:sz w:val="20"/>
+                <w:szCs w:val="20"/>
+              </w:rPr>
+            </w:pPr>
+            <w:r>
+              <w:rPr>
+                <w:rFonts w:ascii="Segoe UI" w:hAnsi="Segoe UI" w:cs="Segoe UI"/>
+                <w:b/>
+                <w:sz w:val="20"/>
+                <w:szCs w:val="20"/>
+              </w:rPr>
+              <w:t>Account Number</w:t>
+            </w:r>
+          </w:p>
+        </w:tc>
+        <w:tc>
+          <w:tcPr>
+            <w:tcW w:w="1329" w:type="dxa"/>
+          </w:tcPr>
+          <w:p>
+            <w:pPr>
+              <w:jc w:val="center"/>
+              <w:rPr>
+                <w:rFonts w:ascii="Segoe UI" w:hAnsi="Segoe UI" w:cs="Segoe UI"/>
+                <w:b/>
+                <w:sz w:val="20"/>
+                <w:szCs w:val="20"/>
+              </w:rPr>
+            </w:pPr>
+            <w:r>
+              <w:rPr>
+                <w:rFonts w:ascii="Segoe UI" w:hAnsi="Segoe UI" w:cs="Segoe UI"/>
+                <w:b/>
+                <w:sz w:val="20"/>
+                <w:szCs w:val="20"/>
+              </w:rPr>
+              <w:t>Validate Account Number</w:t>
+            </w:r>
+          </w:p>
+        </w:tc>
+        <w:tc>
+          <w:tcPr>
+            <w:tcW w:w="1645" w:type="dxa"/>
+          </w:tcPr>
+          <w:p>
+            <w:pPr>
+              <w:jc w:val="center"/>
+              <w:rPr>
+                <w:rFonts w:ascii="Segoe UI" w:hAnsi="Segoe UI" w:cs="Segoe UI"/>
+                <w:b/>
+                <w:sz w:val="20"/>
+                <w:szCs w:val="20"/>
+              </w:rPr>
+            </w:pPr>
+            <w:r>
+              <w:rPr>
+                <w:rFonts w:ascii="Segoe UI" w:hAnsi="Segoe UI" w:cs="Segoe UI"/>
+                <w:b/>
+                <w:sz w:val="20"/>
+                <w:szCs w:val="20"/>
+              </w:rPr>
+              <w:t>Return</w:t>
+            </w:r>
+          </w:p>
+        </w:tc>
+      </w:tr>
+      <w:tr>
+        <w:tc>
+          <w:tcPr>
+            <w:tcW w:w="2656" w:type="dxa"/>
+          </w:tcPr>
+          <w:p>
+            <w:pPr>
+              <w:rPr>
+                <w:rFonts w:ascii="Segoe UI" w:hAnsi="Segoe UI" w:cs="Segoe UI"/>
+                <w:sz w:val="20"/>
+                <w:szCs w:val="20"/>
+              </w:rPr>
+            </w:pPr>
+            <w:r>
+              <w:rPr>
+                <w:rFonts w:ascii="Segoe UI" w:hAnsi="Segoe UI" w:cs="Segoe UI"/>
+                <w:sz w:val="20"/>
+                <w:szCs w:val="20"/>
+              </w:rPr>
+              <w:t>http://www.telkom.com/</w:t>
+            </w:r>
+          </w:p>
+        </w:tc>
+        <w:tc>
+          <w:tcPr>
+            <w:tcW w:w="1729" w:type="dxa"/>
+          </w:tcPr>
+          <w:p>
+            <w:pPr>
+              <w:rPr>
+                <w:rFonts w:ascii="Segoe UI" w:hAnsi="Segoe UI" w:cs="Segoe UI"/>
+                <w:sz w:val="20"/>
+                <w:szCs w:val="20"/>
+              </w:rPr>
+            </w:pPr>
+            <w:hyperlink r:id="rId5" w:history="1">
+              <w:r>
+                <w:rPr>
+                  <w:rStyle w:val="Hyperlink"/>
+                  <w:rFonts w:ascii="Segoe UI" w:hAnsi="Segoe UI" w:cs="Segoe UI"/>
+                  <w:sz w:val="20"/>
+                  <w:szCs w:val="20"/>
+                </w:rPr>
+                <w:t>x@gmail.com</w:t>
+              </w:r>
+            </w:hyperlink>
+          </w:p>
+        </w:tc>
+        <w:tc>
+          <w:tcPr>
+            <w:tcW w:w="1502" w:type="dxa"/>
+          </w:tcPr>
+          <w:p>
+            <w:pPr>
+              <w:rPr>
+                <w:rFonts w:ascii="Segoe UI" w:hAnsi="Segoe UI" w:cs="Segoe UI"/>
+                <w:sz w:val="20"/>
+                <w:szCs w:val="20"/>
+              </w:rPr>
+            </w:pPr>
+            <w:r>
+              <w:rPr>
+                <w:rFonts w:ascii="Segoe UI" w:hAnsi="Segoe UI" w:cs="Segoe UI"/>
+                <w:sz w:val="20"/>
+                <w:szCs w:val="20"/>
+              </w:rPr>
+              <w:t>Password1234</w:t>
+            </w:r>
+          </w:p>
+        </w:tc>
+        <w:tc>
+          <w:tcPr>
+            <w:tcW w:w="1507" w:type="dxa"/>
+          </w:tcPr>
+          <w:p>
+            <w:pPr>
+              <w:rPr>
+                <w:rFonts w:ascii="Segoe UI" w:hAnsi="Segoe UI" w:cs="Segoe UI"/>
+                <w:sz w:val="20"/>
+                <w:szCs w:val="20"/>
+              </w:rPr>
+            </w:pPr>
+            <w:r>
+              <w:rPr>
+                <w:rFonts w:ascii="Segoe UI" w:hAnsi="Segoe UI" w:cs="Segoe UI"/>
+                <w:sz w:val="20"/>
+                <w:szCs w:val="20"/>
+              </w:rPr>
+              <w:t>1234567</w:t>
+            </w:r>
+          </w:p>
+        </w:tc>
+        <w:tc>
+          <w:tcPr>
+            <w:tcW w:w="1329" w:type="dxa"/>
+          </w:tcPr>
+          <w:p>
+            <w:pPr>
+              <w:rPr>
+                <w:rFonts w:ascii="Segoe UI" w:hAnsi="Segoe UI" w:cs="Segoe UI"/>
+                <w:sz w:val="20"/>
+                <w:szCs w:val="20"/>
+              </w:rPr>
+            </w:pPr>
+            <w:r>
+              <w:rPr>
+                <w:rFonts w:ascii="Segoe UI" w:hAnsi="Segoe UI" w:cs="Segoe UI"/>
+                <w:sz w:val="20"/>
+                <w:szCs w:val="20"/>
+              </w:rPr>
+              <w:t>False</w:t>
+            </w:r>
+          </w:p>
+        </w:tc>
+        <w:tc>
+          <w:tcPr>
+            <w:tcW w:w="1645" w:type="dxa"/>
+          </w:tcPr>
+          <w:p>
+            <w:pPr>
+              <w:rPr>
+                <w:rFonts w:ascii="Segoe UI" w:hAnsi="Segoe UI" w:cs="Segoe UI"/>
+                <w:sz w:val="20"/>
+                <w:szCs w:val="20"/>
+              </w:rPr>
+            </w:pPr>
+            <w:r>
+              <w:rPr>
+                <w:rFonts w:ascii="Segoe UI" w:hAnsi="Segoe UI" w:cs="Segoe UI"/>
+                <w:sz w:val="20"/>
+                <w:szCs w:val="20"/>
+              </w:rPr>
+              <w:t>Scrape Session xml data pairs</w:t>
+            </w:r>
+          </w:p>
+        </w:tc>
+      </w:tr>
+      <w:tr>
+        <w:tc>
+          <w:tcPr>
+            <w:tcW w:w="2656" w:type="dxa"/>
+          </w:tcPr>
+          <w:p>
+            <w:pPr>
+              <w:rPr>
+                <w:rFonts w:ascii="Segoe UI" w:hAnsi="Segoe UI" w:cs="Segoe UI"/>
+                <w:sz w:val="20"/>
+                <w:szCs w:val="20"/>
+              </w:rPr>
+            </w:pPr>
+            <w:r>
+              <w:rPr>
+                <w:rFonts w:ascii="Segoe UI" w:hAnsi="Segoe UI" w:cs="Segoe UI"/>
+                <w:sz w:val="20"/>
+                <w:szCs w:val="20"/>
+              </w:rPr>
+              <w:t>http://</w:t>
+            </w:r>
+            <w:r>
+              <w:t xml:space="preserve"> www.</w:t>
+            </w:r>
+            <w:r>
+              <w:rPr>
+                <w:rFonts w:ascii="Segoe UI" w:hAnsi="Segoe UI" w:cs="Segoe UI"/>
+                <w:sz w:val="20"/>
+                <w:szCs w:val="20"/>
+              </w:rPr>
+              <w:t>joburg.org.za</w:t>
+            </w:r>
+            <w:r>
+              <w:rPr>
+                <w:rFonts w:ascii="Segoe UI" w:hAnsi="Segoe UI" w:cs="Segoe UI"/>
+                <w:sz w:val="20"/>
+                <w:szCs w:val="20"/>
+              </w:rPr>
+              <w:t>/</w:t>
+            </w:r>
+          </w:p>
+        </w:tc>
+        <w:tc>
+          <w:tcPr>
+            <w:tcW w:w="1729" w:type="dxa"/>
+          </w:tcPr>
+          <w:p>
+            <w:pPr>
+              <w:rPr>
+                <w:rFonts w:ascii="Segoe UI" w:hAnsi="Segoe UI" w:cs="Segoe UI"/>
+                <w:sz w:val="20"/>
+                <w:szCs w:val="20"/>
+              </w:rPr>
+            </w:pPr>
+            <w:hyperlink r:id="rId6" w:history="1">
+              <w:r>
+                <w:rPr>
+                  <w:rStyle w:val="Hyperlink"/>
+                  <w:rFonts w:ascii="Segoe UI" w:hAnsi="Segoe UI" w:cs="Segoe UI"/>
+                  <w:sz w:val="20"/>
+                  <w:szCs w:val="20"/>
+                </w:rPr>
+                <w:t>y@gmail.com</w:t>
+              </w:r>
+            </w:hyperlink>
+          </w:p>
+        </w:tc>
+        <w:tc>
+          <w:tcPr>
+            <w:tcW w:w="1502" w:type="dxa"/>
+          </w:tcPr>
+          <w:p>
+            <w:pPr>
+              <w:rPr>
+                <w:rFonts w:ascii="Segoe UI" w:hAnsi="Segoe UI" w:cs="Segoe UI"/>
+                <w:sz w:val="20"/>
+                <w:szCs w:val="20"/>
+              </w:rPr>
+            </w:pPr>
+            <w:proofErr w:type="spellStart"/>
+            <w:r>
+              <w:rPr>
+                <w:rFonts w:ascii="Segoe UI" w:hAnsi="Segoe UI" w:cs="Segoe UI"/>
+                <w:sz w:val="20"/>
+                <w:szCs w:val="20"/>
+              </w:rPr>
+              <w:t>Opensesame</w:t>
+            </w:r>
+            <w:proofErr w:type="spellEnd"/>
+          </w:p>
+        </w:tc>
+        <w:tc>
+          <w:tcPr>
+            <w:tcW w:w="1507" w:type="dxa"/>
+          </w:tcPr>
+          <w:p>
+            <w:pPr>
+              <w:rPr>
+                <w:rFonts w:ascii="Segoe UI" w:hAnsi="Segoe UI" w:cs="Segoe UI"/>
+                <w:sz w:val="20"/>
+                <w:szCs w:val="20"/>
+              </w:rPr>
+            </w:pPr>
+            <w:r>
+              <w:rPr>
+                <w:rFonts w:ascii="Segoe UI" w:hAnsi="Segoe UI" w:cs="Segoe UI"/>
+                <w:sz w:val="20"/>
+                <w:szCs w:val="20"/>
+              </w:rPr>
+              <w:t>456777</w:t>
+            </w:r>
+          </w:p>
+        </w:tc>
+        <w:tc>
+          <w:tcPr>
+            <w:tcW w:w="1329" w:type="dxa"/>
+          </w:tcPr>
+          <w:p>
+            <w:pPr>
+              <w:rPr>
+                <w:rFonts w:ascii="Segoe UI" w:hAnsi="Segoe UI" w:cs="Segoe UI"/>
+                <w:sz w:val="20"/>
+                <w:szCs w:val="20"/>
+              </w:rPr>
+            </w:pPr>
+            <w:r>
+              <w:rPr>
+                <w:rFonts w:ascii="Segoe UI" w:hAnsi="Segoe UI" w:cs="Segoe UI"/>
+                <w:sz w:val="20"/>
+                <w:szCs w:val="20"/>
+              </w:rPr>
+              <w:t>False</w:t>
+            </w:r>
+          </w:p>
+        </w:tc>
+        <w:tc>
+          <w:tcPr>
+            <w:tcW w:w="1645" w:type="dxa"/>
+          </w:tcPr>
+          <w:p>
+            <w:pPr>
+              <w:rPr>
+                <w:rFonts w:ascii="Segoe UI" w:hAnsi="Segoe UI" w:cs="Segoe UI"/>
+                <w:sz w:val="20"/>
+                <w:szCs w:val="20"/>
+              </w:rPr>
+            </w:pPr>
+            <w:r>
+              <w:rPr>
+                <w:rFonts w:ascii="Segoe UI" w:hAnsi="Segoe UI" w:cs="Segoe UI"/>
+                <w:sz w:val="20"/>
+                <w:szCs w:val="20"/>
+              </w:rPr>
+              <w:t>Scrape Session xml with error codes</w:t>
+            </w:r>
+          </w:p>
+        </w:tc>
+      </w:tr>
+      <w:tr>
+        <w:tc>
+          <w:tcPr>
+            <w:tcW w:w="2656" w:type="dxa"/>
+          </w:tcPr>
+          <w:p>
+            <w:pPr>
+              <w:rPr>
+                <w:rFonts w:ascii="Segoe UI" w:hAnsi="Segoe UI" w:cs="Segoe UI"/>
+                <w:sz w:val="20"/>
+                <w:szCs w:val="20"/>
+              </w:rPr>
+            </w:pPr>
+            <w:r>
+              <w:rPr>
+                <w:rFonts w:ascii="Segoe UI" w:hAnsi="Segoe UI" w:cs="Segoe UI"/>
+                <w:sz w:val="20"/>
+                <w:szCs w:val="20"/>
+              </w:rPr>
+              <w:t>http://</w:t>
+            </w:r>
+            <w:r>
+              <w:t xml:space="preserve"> www.</w:t>
+            </w:r>
+            <w:r>
+              <w:rPr>
+                <w:rFonts w:ascii="Segoe UI" w:hAnsi="Segoe UI" w:cs="Segoe UI"/>
+                <w:sz w:val="20"/>
+                <w:szCs w:val="20"/>
+              </w:rPr>
+              <w:t>joburg.org.za</w:t>
+            </w:r>
+            <w:r>
+              <w:rPr>
+                <w:rFonts w:ascii="Segoe UI" w:hAnsi="Segoe UI" w:cs="Segoe UI"/>
+                <w:sz w:val="20"/>
+                <w:szCs w:val="20"/>
+              </w:rPr>
+              <w:t>/</w:t>
+            </w:r>
+          </w:p>
+        </w:tc>
+        <w:tc>
+          <w:tcPr>
+            <w:tcW w:w="1729" w:type="dxa"/>
+          </w:tcPr>
+          <w:p>
+            <w:pPr>
+              <w:rPr>
+                <w:rFonts w:ascii="Segoe UI" w:hAnsi="Segoe UI" w:cs="Segoe UI"/>
+                <w:sz w:val="20"/>
+                <w:szCs w:val="20"/>
+              </w:rPr>
+            </w:pPr>
+            <w:hyperlink r:id="rId7" w:history="1">
+              <w:r>
+                <w:rPr>
+                  <w:rStyle w:val="Hyperlink"/>
+                  <w:rFonts w:ascii="Segoe UI" w:hAnsi="Segoe UI" w:cs="Segoe UI"/>
+                  <w:sz w:val="20"/>
+                  <w:szCs w:val="20"/>
+                </w:rPr>
+                <w:t>y@gmail.com</w:t>
+              </w:r>
+            </w:hyperlink>
+          </w:p>
+        </w:tc>
+        <w:tc>
+          <w:tcPr>
+            <w:tcW w:w="1502" w:type="dxa"/>
+          </w:tcPr>
+          <w:p>
+            <w:pPr>
+              <w:rPr>
+                <w:rFonts w:ascii="Segoe UI" w:hAnsi="Segoe UI" w:cs="Segoe UI"/>
+                <w:sz w:val="20"/>
+                <w:szCs w:val="20"/>
+              </w:rPr>
+            </w:pPr>
+            <w:proofErr w:type="spellStart"/>
+            <w:r>
+              <w:rPr>
+                <w:rFonts w:ascii="Segoe UI" w:hAnsi="Segoe UI" w:cs="Segoe UI"/>
+                <w:sz w:val="20"/>
+                <w:szCs w:val="20"/>
+              </w:rPr>
+              <w:t>Opensesame</w:t>
+            </w:r>
+            <w:proofErr w:type="spellEnd"/>
+          </w:p>
+        </w:tc>
+        <w:tc>
+          <w:tcPr>
+            <w:tcW w:w="1507" w:type="dxa"/>
+          </w:tcPr>
+          <w:p>
+            <w:pPr>
+              <w:rPr>
+                <w:rFonts w:ascii="Segoe UI" w:hAnsi="Segoe UI" w:cs="Segoe UI"/>
+                <w:sz w:val="20"/>
+                <w:szCs w:val="20"/>
+              </w:rPr>
+            </w:pPr>
+            <w:r>
+              <w:rPr>
+                <w:rFonts w:ascii="Segoe UI" w:hAnsi="Segoe UI" w:cs="Segoe UI"/>
+                <w:sz w:val="20"/>
+                <w:szCs w:val="20"/>
+              </w:rPr>
+              <w:t>456777</w:t>
+            </w:r>
+          </w:p>
+        </w:tc>
+        <w:tc>
+          <w:tcPr>
+            <w:tcW w:w="1329" w:type="dxa"/>
+          </w:tcPr>
+          <w:p>
+            <w:pPr>
+              <w:rPr>
+                <w:rFonts w:ascii="Segoe UI" w:hAnsi="Segoe UI" w:cs="Segoe UI"/>
+                <w:sz w:val="20"/>
+                <w:szCs w:val="20"/>
+              </w:rPr>
+            </w:pPr>
+            <w:r>
+              <w:rPr>
+                <w:rFonts w:ascii="Segoe UI" w:hAnsi="Segoe UI" w:cs="Segoe UI"/>
+                <w:sz w:val="20"/>
+                <w:szCs w:val="20"/>
+              </w:rPr>
+              <w:t>True</w:t>
+            </w:r>
+          </w:p>
+        </w:tc>
+        <w:tc>
+          <w:tcPr>
+            <w:tcW w:w="1645" w:type="dxa"/>
+          </w:tcPr>
+          <w:p>
+            <w:pPr>
+              <w:rPr>
+                <w:rFonts w:ascii="Segoe UI" w:hAnsi="Segoe UI" w:cs="Segoe UI"/>
+                <w:sz w:val="20"/>
+                <w:szCs w:val="20"/>
+              </w:rPr>
+            </w:pPr>
+            <w:r>
+              <w:rPr>
+                <w:rFonts w:ascii="Segoe UI" w:hAnsi="Segoe UI" w:cs="Segoe UI"/>
+                <w:sz w:val="20"/>
+                <w:szCs w:val="20"/>
+              </w:rPr>
+              <w:t>Account Valid</w:t>
+            </w:r>
+          </w:p>
+        </w:tc>
+      </w:tr>
+    </w:tbl>
+    <w:p>
+      <w:pPr>
+        <w:rPr>
+          <w:rFonts w:ascii="Segoe UI" w:hAnsi="Segoe UI" w:cs="Segoe UI"/>
+          <w:sz w:val="20"/>
+          <w:szCs w:val="20"/>
+        </w:rPr>
+      </w:pPr>
+    </w:p>
+    <w:p>
+      <w:pPr>
+        <w:rPr>
+          <w:rFonts w:ascii="Segoe UI" w:hAnsi="Segoe UI" w:cs="Segoe UI"/>
+          <w:sz w:val="20"/>
+          <w:szCs w:val="20"/>
+        </w:rPr>
+      </w:pPr>
+      <w:r>
+        <w:rPr>
+          <w:rFonts w:ascii="Segoe UI" w:hAnsi="Segoe UI" w:cs="Segoe UI"/>
+          <w:sz w:val="20"/>
+          <w:szCs w:val="20"/>
+        </w:rPr>
+        <w:t>Scenario:</w:t>
+      </w:r>
+      <w:r>
+        <w:rPr>
+          <w:rFonts w:ascii="Segoe UI" w:hAnsi="Segoe UI" w:cs="Segoe UI"/>
+          <w:sz w:val="20"/>
+          <w:szCs w:val="20"/>
+        </w:rPr>
+        <w:t xml:space="preserve"> Agent Process</w:t>
       </w:r>
     </w:p>
     <w:p>
@@ -1209,60 +2229,62 @@
       </w:pPr>
       <w:r>
         <w:tab/>
-      </w:r>
-      <w:r>
-        <w:t xml:space="preserve">And publish a </w:t>
-      </w:r>
-      <w:r>
-        <w:t xml:space="preserve">failure </w:t>
-      </w:r>
-      <w:r>
-        <w:t>notification</w:t>
-      </w:r>
-    </w:p>
-    <w:p>
-      <w:pPr>
-        <w:rPr>
-          <w:rFonts w:ascii="Segoe UI" w:hAnsi="Segoe UI" w:cs="Segoe UI"/>
-          <w:sz w:val="20"/>
-          <w:szCs w:val="20"/>
-        </w:rPr>
-      </w:pPr>
-    </w:p>
-    <w:p>
-      <w:pPr>
-        <w:rPr>
-          <w:rFonts w:ascii="Segoe UI" w:hAnsi="Segoe UI" w:cs="Segoe UI"/>
-          <w:sz w:val="20"/>
-          <w:szCs w:val="20"/>
-        </w:rPr>
-      </w:pPr>
-      <w:r>
-        <w:rPr>
-          <w:rFonts w:ascii="Segoe UI" w:hAnsi="Segoe UI" w:cs="Segoe UI"/>
-          <w:sz w:val="20"/>
-          <w:szCs w:val="20"/>
-        </w:rPr>
-        <w:br w:type="page"/>
-      </w:r>
-    </w:p>
-    <w:p>
-      <w:pPr>
-        <w:rPr>
-          <w:rFonts w:ascii="Segoe UI" w:hAnsi="Segoe UI" w:cs="Segoe UI"/>
-          <w:sz w:val="20"/>
-          <w:szCs w:val="20"/>
-        </w:rPr>
-      </w:pPr>
-      <w:r>
-        <w:rPr>
-          <w:rFonts w:ascii="Segoe UI" w:hAnsi="Segoe UI" w:cs="Segoe UI"/>
-          <w:sz w:val="20"/>
-          <w:szCs w:val="20"/>
-        </w:rPr>
-        <w:lastRenderedPageBreak/>
+        <w:t>Given the result</w:t>
+      </w:r>
+    </w:p>
+    <w:p>
+      <w:pPr>
+        <w:pStyle w:val="NoSpacing"/>
+      </w:pPr>
+      <w:r>
+        <w:tab/>
+        <w:t>When result is</w:t>
+      </w:r>
+    </w:p>
+    <w:p>
+      <w:pPr>
+        <w:pStyle w:val="NoSpacing"/>
+      </w:pPr>
+      <w:r>
+        <w:tab/>
+        <w:t xml:space="preserve">Then initiate </w:t>
+      </w:r>
+    </w:p>
+    <w:p>
+      <w:pPr>
+        <w:pStyle w:val="NoSpacing"/>
+      </w:pPr>
+      <w:r>
+        <w:tab/>
+        <w:t>And logs status</w:t>
+      </w:r>
+    </w:p>
+    <w:p>
+      <w:pPr>
+        <w:pStyle w:val="NoSpacing"/>
+        <w:rPr>
+          <w:rFonts w:ascii="Segoe UI" w:hAnsi="Segoe UI" w:cs="Segoe UI"/>
+          <w:sz w:val="20"/>
+          <w:szCs w:val="20"/>
+        </w:rPr>
+      </w:pPr>
+      <w:r>
+        <w:rPr>
+          <w:rFonts w:ascii="Segoe UI" w:hAnsi="Segoe UI" w:cs="Segoe UI"/>
+          <w:sz w:val="20"/>
+          <w:szCs w:val="20"/>
+        </w:rPr>
         <w:t>Example:</w:t>
       </w:r>
+    </w:p>
+    <w:p>
+      <w:pPr>
+        <w:rPr>
+          <w:rFonts w:ascii="Segoe UI" w:hAnsi="Segoe UI" w:cs="Segoe UI"/>
+          <w:sz w:val="20"/>
+          <w:szCs w:val="20"/>
+        </w:rPr>
+      </w:pPr>
       <w:r>
         <w:rPr>
           <w:rFonts w:ascii="Segoe UI" w:hAnsi="Segoe UI" w:cs="Segoe UI"/>
@@ -1270,7 +2292,6 @@
           <w:szCs w:val="20"/>
         </w:rPr>
         <w:tab/>
-        <w:t xml:space="preserve"> </w:t>
       </w:r>
     </w:p>
     <w:tbl>
@@ -1280,109 +2301,57 @@
         <w:tblLook w:val="04A0" w:firstRow="1" w:lastRow="0" w:firstColumn="1" w:lastColumn="0" w:noHBand="0" w:noVBand="1"/>
       </w:tblPr>
       <w:tblGrid>
-        <w:gridCol w:w="3116"/>
-        <w:gridCol w:w="3117"/>
-        <w:gridCol w:w="3117"/>
+        <w:gridCol w:w="3964"/>
+        <w:gridCol w:w="3261"/>
       </w:tblGrid>
       <w:tr>
         <w:tc>
           <w:tcPr>
-            <w:tcW w:w="3116" w:type="dxa"/>
+            <w:tcW w:w="3964" w:type="dxa"/>
           </w:tcPr>
           <w:p>
             <w:pPr>
               <w:jc w:val="center"/>
               <w:rPr>
                 <w:rFonts w:ascii="Segoe UI" w:hAnsi="Segoe UI" w:cs="Segoe UI"/>
-                <w:sz w:val="20"/>
-                <w:szCs w:val="20"/>
-              </w:rPr>
-            </w:pPr>
-            <w:r>
-              <w:rPr>
-                <w:rFonts w:ascii="Segoe UI" w:hAnsi="Segoe UI" w:cs="Segoe UI"/>
-                <w:sz w:val="20"/>
-                <w:szCs w:val="20"/>
-              </w:rPr>
-              <w:t>Status</w:t>
-            </w:r>
-          </w:p>
-        </w:tc>
-        <w:tc>
-          <w:tcPr>
-            <w:tcW w:w="3117" w:type="dxa"/>
+                <w:b/>
+                <w:sz w:val="20"/>
+                <w:szCs w:val="20"/>
+              </w:rPr>
+            </w:pPr>
+            <w:r>
+              <w:rPr>
+                <w:rFonts w:ascii="Segoe UI" w:hAnsi="Segoe UI" w:cs="Segoe UI"/>
+                <w:b/>
+                <w:sz w:val="20"/>
+                <w:szCs w:val="20"/>
+              </w:rPr>
+              <w:t>Result</w:t>
+            </w:r>
+          </w:p>
+        </w:tc>
+        <w:tc>
+          <w:tcPr>
+            <w:tcW w:w="3261" w:type="dxa"/>
           </w:tcPr>
           <w:p>
             <w:pPr>
               <w:jc w:val="center"/>
               <w:rPr>
                 <w:rFonts w:ascii="Segoe UI" w:hAnsi="Segoe UI" w:cs="Segoe UI"/>
-                <w:sz w:val="20"/>
-                <w:szCs w:val="20"/>
-              </w:rPr>
-            </w:pPr>
-            <w:r>
-              <w:rPr>
-                <w:rFonts w:ascii="Segoe UI" w:hAnsi="Segoe UI" w:cs="Segoe UI"/>
-                <w:sz w:val="20"/>
-                <w:szCs w:val="20"/>
-              </w:rPr>
-              <w:t>Date Occurred</w:t>
-            </w:r>
-          </w:p>
-        </w:tc>
-        <w:tc>
-          <w:tcPr>
-            <w:tcW w:w="3117" w:type="dxa"/>
-          </w:tcPr>
-          <w:p>
-            <w:pPr>
-              <w:jc w:val="center"/>
-              <w:rPr>
-                <w:rFonts w:ascii="Segoe UI" w:hAnsi="Segoe UI" w:cs="Segoe UI"/>
-                <w:sz w:val="20"/>
-                <w:szCs w:val="20"/>
-              </w:rPr>
-            </w:pPr>
-            <w:r>
-              <w:rPr>
-                <w:rFonts w:ascii="Segoe UI" w:hAnsi="Segoe UI" w:cs="Segoe UI"/>
-                <w:sz w:val="20"/>
-                <w:szCs w:val="20"/>
-              </w:rPr>
-              <w:t>Audit</w:t>
-            </w:r>
-            <w:r>
-              <w:rPr>
-                <w:rFonts w:ascii="Segoe UI" w:hAnsi="Segoe UI" w:cs="Segoe UI"/>
-                <w:sz w:val="20"/>
-                <w:szCs w:val="20"/>
-              </w:rPr>
-              <w:t xml:space="preserve"> </w:t>
-            </w:r>
-            <w:r>
-              <w:rPr>
-                <w:rFonts w:ascii="Segoe UI" w:hAnsi="Segoe UI" w:cs="Segoe UI"/>
-                <w:sz w:val="20"/>
-                <w:szCs w:val="20"/>
-              </w:rPr>
-              <w:t>Master</w:t>
-            </w:r>
-            <w:r>
-              <w:rPr>
-                <w:rFonts w:ascii="Segoe UI" w:hAnsi="Segoe UI" w:cs="Segoe UI"/>
-                <w:sz w:val="20"/>
-                <w:szCs w:val="20"/>
-              </w:rPr>
-              <w:t xml:space="preserve"> </w:t>
-            </w:r>
-            <w:r>
-              <w:rPr>
-                <w:rFonts w:ascii="Segoe UI" w:hAnsi="Segoe UI" w:cs="Segoe UI"/>
-                <w:sz w:val="20"/>
-                <w:szCs w:val="20"/>
-              </w:rPr>
-              <w:t>Id</w:t>
+                <w:b/>
+                <w:sz w:val="20"/>
+                <w:szCs w:val="20"/>
+              </w:rPr>
+            </w:pPr>
+            <w:r>
+              <w:rPr>
+                <w:rFonts w:ascii="Segoe UI" w:hAnsi="Segoe UI" w:cs="Segoe UI"/>
+                <w:b/>
+                <w:sz w:val="20"/>
+                <w:szCs w:val="20"/>
+              </w:rPr>
+              <w:t>Initiate</w:t>
             </w:r>
           </w:p>
         </w:tc>
@@ -1390,67 +2359,48 @@
       <w:tr>
         <w:tc>
           <w:tcPr>
-            <w:tcW w:w="3116" w:type="dxa"/>
-          </w:tcPr>
-          <w:p>
-            <w:pPr>
-              <w:rPr>
-                <w:rFonts w:ascii="Segoe UI" w:hAnsi="Segoe UI" w:cs="Segoe UI"/>
-                <w:sz w:val="20"/>
-                <w:szCs w:val="20"/>
-              </w:rPr>
-            </w:pPr>
-            <w:r>
-              <w:rPr>
-                <w:rFonts w:ascii="Segoe UI" w:hAnsi="Segoe UI" w:cs="Segoe UI"/>
-                <w:sz w:val="20"/>
-                <w:szCs w:val="20"/>
-              </w:rPr>
-              <w:t>Scrapper has initiated</w:t>
-            </w:r>
-          </w:p>
-        </w:tc>
-        <w:tc>
-          <w:tcPr>
-            <w:tcW w:w="3117" w:type="dxa"/>
-          </w:tcPr>
-          <w:p>
-            <w:pPr>
-              <w:rPr>
-                <w:rFonts w:ascii="Segoe UI" w:hAnsi="Segoe UI" w:cs="Segoe UI"/>
-                <w:sz w:val="20"/>
-                <w:szCs w:val="20"/>
-              </w:rPr>
-            </w:pPr>
-            <w:r>
-              <w:rPr>
-                <w:rFonts w:ascii="Segoe UI" w:hAnsi="Segoe UI" w:cs="Segoe UI"/>
-                <w:sz w:val="20"/>
-                <w:szCs w:val="20"/>
-              </w:rPr>
-              <w:t>2014-05-10 11:15:00 AM</w:t>
-            </w:r>
-          </w:p>
-        </w:tc>
-        <w:tc>
-          <w:tcPr>
-            <w:tcW w:w="3117" w:type="dxa"/>
-          </w:tcPr>
-          <w:p>
-            <w:pPr>
-              <w:rPr>
-                <w:rFonts w:ascii="Segoe UI" w:hAnsi="Segoe UI" w:cs="Segoe UI"/>
-                <w:sz w:val="20"/>
-                <w:szCs w:val="20"/>
-              </w:rPr>
-            </w:pPr>
-            <w:r>
-              <w:rPr>
-                <w:rFonts w:ascii="Segoe UI" w:hAnsi="Segoe UI" w:cs="Segoe UI"/>
-                <w:sz w:val="20"/>
-                <w:szCs w:val="20"/>
-              </w:rPr>
-              <w:t>2</w:t>
+            <w:tcW w:w="3964" w:type="dxa"/>
+          </w:tcPr>
+          <w:p>
+            <w:pPr>
+              <w:rPr>
+                <w:rFonts w:ascii="Segoe UI" w:hAnsi="Segoe UI" w:cs="Segoe UI"/>
+                <w:sz w:val="20"/>
+                <w:szCs w:val="20"/>
+              </w:rPr>
+            </w:pPr>
+            <w:r>
+              <w:rPr>
+                <w:rFonts w:ascii="Segoe UI" w:hAnsi="Segoe UI" w:cs="Segoe UI"/>
+                <w:sz w:val="20"/>
+                <w:szCs w:val="20"/>
+              </w:rPr>
+              <w:t>Statement Retrieved Successful</w:t>
+            </w:r>
+          </w:p>
+        </w:tc>
+        <w:tc>
+          <w:tcPr>
+            <w:tcW w:w="3261" w:type="dxa"/>
+          </w:tcPr>
+          <w:p>
+            <w:pPr>
+              <w:rPr>
+                <w:rFonts w:ascii="Segoe UI" w:hAnsi="Segoe UI" w:cs="Segoe UI"/>
+                <w:sz w:val="20"/>
+                <w:szCs w:val="20"/>
+              </w:rPr>
+            </w:pPr>
+            <w:r>
+              <w:rPr>
+                <w:rFonts w:ascii="Segoe UI" w:hAnsi="Segoe UI" w:cs="Segoe UI"/>
+                <w:sz w:val="20"/>
+                <w:szCs w:val="20"/>
+              </w:rPr>
+              <w:t xml:space="preserve">Data </w:t>
+            </w:r>
+            <w:r>
+              <w:t>Interpretation</w:t>
             </w:r>
           </w:p>
         </w:tc>
@@ -1458,68 +2408,176 @@
       <w:tr>
         <w:tc>
           <w:tcPr>
-            <w:tcW w:w="3116" w:type="dxa"/>
-          </w:tcPr>
-          <w:p>
-            <w:pPr>
-              <w:rPr>
-                <w:rFonts w:ascii="Segoe UI" w:hAnsi="Segoe UI" w:cs="Segoe UI"/>
-                <w:sz w:val="20"/>
-                <w:szCs w:val="20"/>
-              </w:rPr>
-            </w:pPr>
-            <w:r>
-              <w:rPr>
-                <w:rFonts w:ascii="Segoe UI" w:hAnsi="Segoe UI" w:cs="Segoe UI"/>
-                <w:sz w:val="20"/>
-                <w:szCs w:val="20"/>
-              </w:rPr>
-              <w:t>Scrape Session failed</w:t>
-            </w:r>
-          </w:p>
-        </w:tc>
-        <w:tc>
-          <w:tcPr>
-            <w:tcW w:w="3117" w:type="dxa"/>
-          </w:tcPr>
-          <w:p>
-            <w:pPr>
-              <w:rPr>
-                <w:rFonts w:ascii="Segoe UI" w:hAnsi="Segoe UI" w:cs="Segoe UI"/>
-                <w:b/>
-                <w:sz w:val="20"/>
-                <w:szCs w:val="20"/>
-              </w:rPr>
-            </w:pPr>
-            <w:r>
-              <w:rPr>
-                <w:rFonts w:ascii="Segoe UI" w:hAnsi="Segoe UI" w:cs="Segoe UI"/>
-                <w:sz w:val="20"/>
-                <w:szCs w:val="20"/>
-              </w:rPr>
-              <w:t>2014-05-10 11:15:10 AM</w:t>
-            </w:r>
-          </w:p>
-        </w:tc>
-        <w:tc>
-          <w:tcPr>
-            <w:tcW w:w="3117" w:type="dxa"/>
-          </w:tcPr>
-          <w:p>
-            <w:pPr>
-              <w:rPr>
-                <w:rFonts w:ascii="Segoe UI" w:hAnsi="Segoe UI" w:cs="Segoe UI"/>
-                <w:sz w:val="20"/>
-                <w:szCs w:val="20"/>
-              </w:rPr>
-            </w:pPr>
-            <w:r>
-              <w:rPr>
-                <w:rFonts w:ascii="Segoe UI" w:hAnsi="Segoe UI" w:cs="Segoe UI"/>
-                <w:sz w:val="20"/>
-                <w:szCs w:val="20"/>
-              </w:rPr>
-              <w:t>2</w:t>
+            <w:tcW w:w="3964" w:type="dxa"/>
+          </w:tcPr>
+          <w:p>
+            <w:pPr>
+              <w:rPr>
+                <w:rFonts w:ascii="Segoe UI" w:hAnsi="Segoe UI" w:cs="Segoe UI"/>
+                <w:sz w:val="20"/>
+                <w:szCs w:val="20"/>
+              </w:rPr>
+            </w:pPr>
+            <w:r>
+              <w:rPr>
+                <w:rFonts w:ascii="Segoe UI" w:hAnsi="Segoe UI" w:cs="Segoe UI"/>
+                <w:sz w:val="20"/>
+                <w:szCs w:val="20"/>
+              </w:rPr>
+              <w:t xml:space="preserve">Data </w:t>
+            </w:r>
+            <w:r>
+              <w:t>Interpretation Successful</w:t>
+            </w:r>
+          </w:p>
+        </w:tc>
+        <w:tc>
+          <w:tcPr>
+            <w:tcW w:w="3261" w:type="dxa"/>
+          </w:tcPr>
+          <w:p>
+            <w:pPr>
+              <w:rPr>
+                <w:rFonts w:ascii="Segoe UI" w:hAnsi="Segoe UI" w:cs="Segoe UI"/>
+                <w:sz w:val="20"/>
+                <w:szCs w:val="20"/>
+              </w:rPr>
+            </w:pPr>
+            <w:r>
+              <w:rPr>
+                <w:rFonts w:ascii="Segoe UI" w:hAnsi="Segoe UI" w:cs="Segoe UI"/>
+                <w:sz w:val="20"/>
+                <w:szCs w:val="20"/>
+              </w:rPr>
+              <w:t>Data Validator</w:t>
+            </w:r>
+          </w:p>
+        </w:tc>
+      </w:tr>
+      <w:tr>
+        <w:tc>
+          <w:tcPr>
+            <w:tcW w:w="3964" w:type="dxa"/>
+          </w:tcPr>
+          <w:p>
+            <w:pPr>
+              <w:rPr>
+                <w:rFonts w:ascii="Segoe UI" w:hAnsi="Segoe UI" w:cs="Segoe UI"/>
+                <w:sz w:val="20"/>
+                <w:szCs w:val="20"/>
+              </w:rPr>
+            </w:pPr>
+            <w:r>
+              <w:rPr>
+                <w:rFonts w:ascii="Segoe UI" w:hAnsi="Segoe UI" w:cs="Segoe UI"/>
+                <w:sz w:val="20"/>
+                <w:szCs w:val="20"/>
+              </w:rPr>
+              <w:t>Data Validator Successful</w:t>
+            </w:r>
+          </w:p>
+        </w:tc>
+        <w:tc>
+          <w:tcPr>
+            <w:tcW w:w="3261" w:type="dxa"/>
+          </w:tcPr>
+          <w:p>
+            <w:pPr>
+              <w:rPr>
+                <w:rFonts w:ascii="Segoe UI" w:hAnsi="Segoe UI" w:cs="Segoe UI"/>
+                <w:sz w:val="20"/>
+                <w:szCs w:val="20"/>
+              </w:rPr>
+            </w:pPr>
+            <w:r>
+              <w:t>Account Statement Composer</w:t>
+            </w:r>
+          </w:p>
+        </w:tc>
+      </w:tr>
+      <w:tr>
+        <w:tc>
+          <w:tcPr>
+            <w:tcW w:w="3964" w:type="dxa"/>
+          </w:tcPr>
+          <w:p>
+            <w:pPr>
+              <w:rPr>
+                <w:rFonts w:ascii="Segoe UI" w:hAnsi="Segoe UI" w:cs="Segoe UI"/>
+                <w:sz w:val="20"/>
+                <w:szCs w:val="20"/>
+              </w:rPr>
+            </w:pPr>
+            <w:r>
+              <w:t>Account Statement Composer Successful</w:t>
+            </w:r>
+          </w:p>
+        </w:tc>
+        <w:tc>
+          <w:tcPr>
+            <w:tcW w:w="3261" w:type="dxa"/>
+          </w:tcPr>
+          <w:p>
+            <w:pPr>
+              <w:rPr>
+                <w:rFonts w:ascii="Segoe UI" w:hAnsi="Segoe UI" w:cs="Segoe UI"/>
+                <w:sz w:val="20"/>
+                <w:szCs w:val="20"/>
+              </w:rPr>
+            </w:pPr>
+            <w:r>
+              <w:rPr>
+                <w:rFonts w:ascii="Segoe UI" w:hAnsi="Segoe UI" w:cs="Segoe UI"/>
+                <w:sz w:val="20"/>
+                <w:szCs w:val="20"/>
+              </w:rPr>
+              <w:t>Notify scheduler</w:t>
+            </w:r>
+          </w:p>
+        </w:tc>
+      </w:tr>
+      <w:tr>
+        <w:tc>
+          <w:tcPr>
+            <w:tcW w:w="3964" w:type="dxa"/>
+          </w:tcPr>
+          <w:p>
+            <w:pPr>
+              <w:rPr>
+                <w:rFonts w:ascii="Segoe UI" w:hAnsi="Segoe UI" w:cs="Segoe UI"/>
+                <w:sz w:val="20"/>
+                <w:szCs w:val="20"/>
+              </w:rPr>
+            </w:pPr>
+            <w:r>
+              <w:rPr>
+                <w:rFonts w:ascii="Segoe UI" w:hAnsi="Segoe UI" w:cs="Segoe UI"/>
+                <w:sz w:val="20"/>
+                <w:szCs w:val="20"/>
+              </w:rPr>
+              <w:t>Any Failure</w:t>
+            </w:r>
+          </w:p>
+        </w:tc>
+        <w:tc>
+          <w:tcPr>
+            <w:tcW w:w="3261" w:type="dxa"/>
+          </w:tcPr>
+          <w:p>
+            <w:pPr>
+              <w:rPr>
+                <w:rFonts w:ascii="Segoe UI" w:hAnsi="Segoe UI" w:cs="Segoe UI"/>
+                <w:sz w:val="20"/>
+                <w:szCs w:val="20"/>
+              </w:rPr>
+            </w:pPr>
+            <w:r>
+              <w:rPr>
+                <w:rFonts w:ascii="Segoe UI" w:hAnsi="Segoe UI" w:cs="Segoe UI"/>
+                <w:sz w:val="20"/>
+                <w:szCs w:val="20"/>
+              </w:rPr>
+              <w:t>Failure Handler</w:t>
             </w:r>
           </w:p>
         </w:tc>
@@ -1542,65 +2600,10 @@
           <w:szCs w:val="20"/>
         </w:rPr>
       </w:pPr>
-      <w:r>
-        <w:rPr>
-          <w:rFonts w:ascii="Segoe UI" w:hAnsi="Segoe UI" w:cs="Segoe UI"/>
-          <w:sz w:val="20"/>
-          <w:szCs w:val="20"/>
-        </w:rPr>
-        <w:t xml:space="preserve">Feature: APS </w:t>
-      </w:r>
-      <w:r>
-        <w:rPr>
-          <w:rFonts w:ascii="Segoe UI" w:hAnsi="Segoe UI" w:cs="Segoe UI"/>
-          <w:sz w:val="20"/>
-          <w:szCs w:val="20"/>
-        </w:rPr>
-        <w:t>Scrape Session</w:t>
-      </w:r>
-    </w:p>
-    <w:p>
-      <w:pPr>
-        <w:rPr>
-          <w:rFonts w:ascii="Segoe UI" w:hAnsi="Segoe UI" w:cs="Segoe UI"/>
-          <w:sz w:val="20"/>
-          <w:szCs w:val="20"/>
-        </w:rPr>
-      </w:pPr>
-      <w:r>
-        <w:rPr>
-          <w:rFonts w:ascii="Segoe UI" w:hAnsi="Segoe UI" w:cs="Segoe UI"/>
-          <w:sz w:val="20"/>
-          <w:szCs w:val="20"/>
-        </w:rPr>
-        <w:t>Scenario:</w:t>
-      </w:r>
-    </w:p>
-    <w:p>
-      <w:pPr>
-        <w:rPr>
-          <w:rFonts w:ascii="Segoe UI" w:hAnsi="Segoe UI" w:cs="Segoe UI"/>
-          <w:sz w:val="20"/>
-          <w:szCs w:val="20"/>
-        </w:rPr>
-      </w:pPr>
-      <w:r>
-        <w:rPr>
-          <w:rFonts w:ascii="Segoe UI" w:hAnsi="Segoe UI" w:cs="Segoe UI"/>
-          <w:sz w:val="20"/>
-          <w:szCs w:val="20"/>
-        </w:rPr>
-        <w:t>Example:</w:t>
-      </w:r>
-    </w:p>
-    <w:p>
-      <w:pPr>
-        <w:rPr>
-          <w:rFonts w:ascii="Segoe UI" w:hAnsi="Segoe UI" w:cs="Segoe UI"/>
-          <w:sz w:val="20"/>
-          <w:szCs w:val="20"/>
-        </w:rPr>
-      </w:pPr>
+    </w:p>
+    <w:p>
+      <w:bookmarkStart w:id="0" w:name="_GoBack"/>
+      <w:bookmarkEnd w:id="0"/>
     </w:p>
     <w:sectPr>
       <w:pgSz w:w="12240" w:h="15840"/>
@@ -1615,6 +2618,119 @@
 <file path=word/numbering.xml><?xml version="1.0" encoding="utf-8"?>
 <w:numbering xmlns:wpc="http://schemas.microsoft.com/office/word/2010/wordprocessingCanvas" xmlns:mc="http://schemas.openxmlformats.org/markup-compatibility/2006" xmlns:o="urn:schemas-microsoft-com:office:office" xmlns:r="http://schemas.openxmlformats.org/officeDocument/2006/relationships" xmlns:m="http://schemas.openxmlformats.org/officeDocument/2006/math" xmlns:v="urn:schemas-microsoft-com:vml" xmlns:wp14="http://schemas.microsoft.com/office/word/2010/wordprocessingDrawing" xmlns:wp="http://schemas.openxmlformats.org/drawingml/2006/wordprocessingDrawing" xmlns:w10="urn:schemas-microsoft-com:office:word" xmlns:w="http://schemas.openxmlformats.org/wordprocessingml/2006/main" xmlns:w14="http://schemas.microsoft.com/office/word/2010/wordml" xmlns:w15="http://schemas.microsoft.com/office/word/2012/wordml" xmlns:wpg="http://schemas.microsoft.com/office/word/2010/wordprocessingGroup" xmlns:wpi="http://schemas.microsoft.com/office/word/2010/wordprocessingInk" xmlns:wne="http://schemas.microsoft.com/office/word/2006/wordml" xmlns:wps="http://schemas.microsoft.com/office/word/2010/wordprocessingShape" mc:Ignorable="w14 w15 wp14">
   <w:abstractNum w:abstractNumId="0">
+    <w:nsid w:val="15271AEA"/>
+    <w:multiLevelType w:val="hybridMultilevel"/>
+    <w:tmpl w:val="64AEFADA"/>
+    <w:lvl w:ilvl="0" w:tplc="1C090001">
+      <w:start w:val="1"/>
+      <w:numFmt w:val="bullet"/>
+      <w:lvlText w:val=""/>
+      <w:lvlJc w:val="left"/>
+      <w:pPr>
+        <w:ind w:left="720" w:hanging="360"/>
+      </w:pPr>
+      <w:rPr>
+        <w:rFonts w:ascii="Symbol" w:hAnsi="Symbol" w:hint="default"/>
+      </w:rPr>
+    </w:lvl>
+    <w:lvl w:ilvl="1" w:tplc="1C090003" w:tentative="1">
+      <w:start w:val="1"/>
+      <w:numFmt w:val="bullet"/>
+      <w:lvlText w:val="o"/>
+      <w:lvlJc w:val="left"/>
+      <w:pPr>
+        <w:ind w:left="1440" w:hanging="360"/>
+      </w:pPr>
+      <w:rPr>
+        <w:rFonts w:ascii="Courier New" w:hAnsi="Courier New" w:cs="Courier New" w:hint="default"/>
+      </w:rPr>
+    </w:lvl>
+    <w:lvl w:ilvl="2" w:tplc="1C090005" w:tentative="1">
+      <w:start w:val="1"/>
+      <w:numFmt w:val="bullet"/>
+      <w:lvlText w:val=""/>
+      <w:lvlJc w:val="left"/>
+      <w:pPr>
+        <w:ind w:left="2160" w:hanging="360"/>
+      </w:pPr>
+      <w:rPr>
+        <w:rFonts w:ascii="Wingdings" w:hAnsi="Wingdings" w:hint="default"/>
+      </w:rPr>
+    </w:lvl>
+    <w:lvl w:ilvl="3" w:tplc="1C090001" w:tentative="1">
+      <w:start w:val="1"/>
+      <w:numFmt w:val="bullet"/>
+      <w:lvlText w:val=""/>
+      <w:lvlJc w:val="left"/>
+      <w:pPr>
+        <w:ind w:left="2880" w:hanging="360"/>
+      </w:pPr>
+      <w:rPr>
+        <w:rFonts w:ascii="Symbol" w:hAnsi="Symbol" w:hint="default"/>
+      </w:rPr>
+    </w:lvl>
+    <w:lvl w:ilvl="4" w:tplc="1C090003" w:tentative="1">
+      <w:start w:val="1"/>
+      <w:numFmt w:val="bullet"/>
+      <w:lvlText w:val="o"/>
+      <w:lvlJc w:val="left"/>
+      <w:pPr>
+        <w:ind w:left="3600" w:hanging="360"/>
+      </w:pPr>
+      <w:rPr>
+        <w:rFonts w:ascii="Courier New" w:hAnsi="Courier New" w:cs="Courier New" w:hint="default"/>
+      </w:rPr>
+    </w:lvl>
+    <w:lvl w:ilvl="5" w:tplc="1C090005" w:tentative="1">
+      <w:start w:val="1"/>
+      <w:numFmt w:val="bullet"/>
+      <w:lvlText w:val=""/>
+      <w:lvlJc w:val="left"/>
+      <w:pPr>
+        <w:ind w:left="4320" w:hanging="360"/>
+      </w:pPr>
+      <w:rPr>
+        <w:rFonts w:ascii="Wingdings" w:hAnsi="Wingdings" w:hint="default"/>
+      </w:rPr>
+    </w:lvl>
+    <w:lvl w:ilvl="6" w:tplc="1C090001" w:tentative="1">
+      <w:start w:val="1"/>
+      <w:numFmt w:val="bullet"/>
+      <w:lvlText w:val=""/>
+      <w:lvlJc w:val="left"/>
+      <w:pPr>
+        <w:ind w:left="5040" w:hanging="360"/>
+      </w:pPr>
+      <w:rPr>
+        <w:rFonts w:ascii="Symbol" w:hAnsi="Symbol" w:hint="default"/>
+      </w:rPr>
+    </w:lvl>
+    <w:lvl w:ilvl="7" w:tplc="1C090003" w:tentative="1">
+      <w:start w:val="1"/>
+      <w:numFmt w:val="bullet"/>
+      <w:lvlText w:val="o"/>
+      <w:lvlJc w:val="left"/>
+      <w:pPr>
+        <w:ind w:left="5760" w:hanging="360"/>
+      </w:pPr>
+      <w:rPr>
+        <w:rFonts w:ascii="Courier New" w:hAnsi="Courier New" w:cs="Courier New" w:hint="default"/>
+      </w:rPr>
+    </w:lvl>
+    <w:lvl w:ilvl="8" w:tplc="1C090005" w:tentative="1">
+      <w:start w:val="1"/>
+      <w:numFmt w:val="bullet"/>
+      <w:lvlText w:val=""/>
+      <w:lvlJc w:val="left"/>
+      <w:pPr>
+        <w:ind w:left="6480" w:hanging="360"/>
+      </w:pPr>
+      <w:rPr>
+        <w:rFonts w:ascii="Wingdings" w:hAnsi="Wingdings" w:hint="default"/>
+      </w:rPr>
+    </w:lvl>
+  </w:abstractNum>
+  <w:abstractNum w:abstractNumId="1">
     <w:nsid w:val="3BF26BFF"/>
     <w:multiLevelType w:val="hybridMultilevel"/>
     <w:tmpl w:val="EA0081EE"/>
@@ -1728,6 +2844,9 @@
     </w:lvl>
   </w:abstractNum>
   <w:num w:numId="1">
+    <w:abstractNumId w:val="1"/>
+  </w:num>
+  <w:num w:numId="2">
     <w:abstractNumId w:val="0"/>
   </w:num>
 </w:numbering>
@@ -2126,6 +3245,7 @@
   <w:style w:type="paragraph" w:default="1" w:styleId="Normal">
     <w:name w:val="Normal"/>
     <w:qFormat/>
+    <w:rsid w:val="00CC7E7B"/>
   </w:style>
   <w:style w:type="character" w:default="1" w:styleId="DefaultParagraphFont">
     <w:name w:val="Default Paragraph Font"/>
@@ -2199,6 +3319,17 @@
     <w:pPr>
       <w:spacing w:after="0" w:line="240" w:lineRule="auto"/>
     </w:pPr>
+  </w:style>
+  <w:style w:type="character" w:styleId="Hyperlink">
+    <w:name w:val="Hyperlink"/>
+    <w:basedOn w:val="DefaultParagraphFont"/>
+    <w:uiPriority w:val="99"/>
+    <w:unhideWhenUsed/>
+    <w:rsid w:val="00CC7E7B"/>
+    <w:rPr>
+      <w:color w:val="0563C1" w:themeColor="hyperlink"/>
+      <w:u w:val="single"/>
+    </w:rPr>
   </w:style>
 </w:styles>
 </file>

</xml_diff>